<commit_message>
Tugas Individu 2 dan 3 hehe
</commit_message>
<xml_diff>
--- a/daspro-jobsheet11/15_InnamaMaesaPutri_2341720235_Jobsheet11.docx
+++ b/daspro-jobsheet11/15_InnamaMaesaPutri_2341720235_Jobsheet11.docx
@@ -98,7 +98,7 @@
                     <pic:cNvPicPr/>
                   </pic:nvPicPr>
                   <pic:blipFill>
-                    <a:blip r:embed="rId5">
+                    <a:blip r:embed="rId6">
                       <a:extLst>
                         <a:ext uri="{28A0092B-C50C-407E-A947-70E740481C1C}">
                           <a14:useLocalDpi xmlns:a14="http://schemas.microsoft.com/office/drawing/2010/main" val="0"/>
@@ -406,7 +406,7 @@
                     <pic:cNvPicPr/>
                   </pic:nvPicPr>
                   <pic:blipFill rotWithShape="1">
-                    <a:blip r:embed="rId6"/>
+                    <a:blip r:embed="rId7"/>
                     <a:srcRect l="16663" t="8828" r="47884" b="14246"/>
                     <a:stretch/>
                   </pic:blipFill>
@@ -1386,7 +1386,7 @@
                     <pic:cNvPicPr/>
                   </pic:nvPicPr>
                   <pic:blipFill>
-                    <a:blip r:embed="rId7"/>
+                    <a:blip r:embed="rId8"/>
                     <a:stretch>
                       <a:fillRect/>
                     </a:stretch>
@@ -3597,89 +3597,6 @@
             <wp:extent cx="5731510" cy="3409950"/>
             <wp:effectExtent l="0" t="0" r="2540" b="0"/>
             <wp:docPr id="3" name="Picture 3"/>
-            <wp:cNvGraphicFramePr>
-              <a:graphicFrameLocks xmlns:a="http://schemas.openxmlformats.org/drawingml/2006/main" noChangeAspect="1"/>
-            </wp:cNvGraphicFramePr>
-            <a:graphic xmlns:a="http://schemas.openxmlformats.org/drawingml/2006/main">
-              <a:graphicData uri="http://schemas.openxmlformats.org/drawingml/2006/picture">
-                <pic:pic xmlns:pic="http://schemas.openxmlformats.org/drawingml/2006/picture">
-                  <pic:nvPicPr>
-                    <pic:cNvPr id="1" name=""/>
-                    <pic:cNvPicPr/>
-                  </pic:nvPicPr>
-                  <pic:blipFill>
-                    <a:blip r:embed="rId8"/>
-                    <a:stretch>
-                      <a:fillRect/>
-                    </a:stretch>
-                  </pic:blipFill>
-                  <pic:spPr>
-                    <a:xfrm>
-                      <a:off x="0" y="0"/>
-                      <a:ext cx="5731510" cy="3409950"/>
-                    </a:xfrm>
-                    <a:prstGeom prst="rect">
-                      <a:avLst/>
-                    </a:prstGeom>
-                  </pic:spPr>
-                </pic:pic>
-              </a:graphicData>
-            </a:graphic>
-          </wp:inline>
-        </w:drawing>
-      </w:r>
-    </w:p>
-    <w:p>
-      <w:pPr>
-        <w:rPr>
-          <w:lang w:val="en-US"/>
-        </w:rPr>
-      </w:pPr>
-      <w:r>
-        <w:rPr>
-          <w:lang w:val="en-US"/>
-        </w:rPr>
-        <w:br w:type="page"/>
-      </w:r>
-    </w:p>
-    <w:p>
-      <w:pPr>
-        <w:rPr>
-          <w:lang w:val="en-US"/>
-        </w:rPr>
-      </w:pPr>
-      <w:proofErr w:type="spellStart"/>
-      <w:r>
-        <w:rPr>
-          <w:lang w:val="en-US"/>
-        </w:rPr>
-        <w:lastRenderedPageBreak/>
-        <w:t>Percobaan</w:t>
-      </w:r>
-      <w:proofErr w:type="spellEnd"/>
-      <w:r>
-        <w:rPr>
-          <w:lang w:val="en-US"/>
-        </w:rPr>
-        <w:t xml:space="preserve"> 3</w:t>
-      </w:r>
-    </w:p>
-    <w:p>
-      <w:pPr>
-        <w:jc w:val="center"/>
-        <w:rPr>
-          <w:lang w:val="en-US"/>
-        </w:rPr>
-      </w:pPr>
-      <w:r>
-        <w:rPr>
-          <w:lang w:val="en-US"/>
-        </w:rPr>
-        <w:drawing>
-          <wp:inline distT="0" distB="0" distL="0" distR="0" wp14:anchorId="33270573" wp14:editId="206442FC">
-            <wp:extent cx="3753374" cy="5353797"/>
-            <wp:effectExtent l="0" t="0" r="0" b="0"/>
-            <wp:docPr id="4" name="Picture 4"/>
             <wp:cNvGraphicFramePr>
               <a:graphicFrameLocks xmlns:a="http://schemas.openxmlformats.org/drawingml/2006/main" noChangeAspect="1"/>
             </wp:cNvGraphicFramePr>
@@ -3699,7 +3616,7 @@
                   <pic:spPr>
                     <a:xfrm>
                       <a:off x="0" y="0"/>
-                      <a:ext cx="3753374" cy="5353797"/>
+                      <a:ext cx="5731510" cy="3409950"/>
                     </a:xfrm>
                     <a:prstGeom prst="rect">
                       <a:avLst/>
@@ -3714,151 +3631,42 @@
     </w:p>
     <w:p>
       <w:pPr>
-        <w:pStyle w:val="ListParagraph"/>
-        <w:numPr>
-          <w:ilvl w:val="0"/>
-          <w:numId w:val="4"/>
-        </w:numPr>
-        <w:rPr>
-          <w:lang w:val="en-US"/>
-        </w:rPr>
-      </w:pPr>
-      <w:proofErr w:type="spellStart"/>
-      <w:r>
-        <w:rPr>
-          <w:lang w:val="en-US"/>
-        </w:rPr>
-        <w:t>Perhatikan</w:t>
-      </w:r>
-      <w:proofErr w:type="spellEnd"/>
-      <w:r>
-        <w:rPr>
-          <w:lang w:val="en-US"/>
-        </w:rPr>
-        <w:t xml:space="preserve">, </w:t>
-      </w:r>
-      <w:proofErr w:type="spellStart"/>
-      <w:r>
-        <w:rPr>
-          <w:lang w:val="en-US"/>
-        </w:rPr>
-        <w:t>apakah</w:t>
-      </w:r>
-      <w:proofErr w:type="spellEnd"/>
-      <w:r>
-        <w:rPr>
-          <w:lang w:val="en-US"/>
-        </w:rPr>
-        <w:t xml:space="preserve"> output yang </w:t>
-      </w:r>
-      <w:proofErr w:type="spellStart"/>
-      <w:r>
-        <w:rPr>
-          <w:lang w:val="en-US"/>
-        </w:rPr>
-        <w:t>dihasilkan</w:t>
-      </w:r>
-      <w:proofErr w:type="spellEnd"/>
-      <w:r>
-        <w:rPr>
-          <w:lang w:val="en-US"/>
-        </w:rPr>
-        <w:t xml:space="preserve"> </w:t>
-      </w:r>
-      <w:proofErr w:type="spellStart"/>
-      <w:r>
-        <w:rPr>
-          <w:lang w:val="en-US"/>
-        </w:rPr>
-        <w:t>dengan</w:t>
-      </w:r>
-      <w:proofErr w:type="spellEnd"/>
-      <w:r>
-        <w:rPr>
-          <w:lang w:val="en-US"/>
-        </w:rPr>
-        <w:t xml:space="preserve"> </w:t>
-      </w:r>
-      <w:proofErr w:type="spellStart"/>
-      <w:r>
-        <w:rPr>
-          <w:lang w:val="en-US"/>
-        </w:rPr>
-        <w:t>nil</w:t>
-      </w:r>
-      <w:r>
-        <w:rPr>
-          <w:lang w:val="en-US"/>
-        </w:rPr>
-        <w:t>ai</w:t>
-      </w:r>
-      <w:proofErr w:type="spellEnd"/>
-      <w:r>
-        <w:rPr>
-          <w:lang w:val="en-US"/>
-        </w:rPr>
-        <w:t xml:space="preserve"> N = 5 </w:t>
-      </w:r>
-      <w:proofErr w:type="spellStart"/>
-      <w:r>
-        <w:rPr>
-          <w:lang w:val="en-US"/>
-        </w:rPr>
-        <w:t>sesuai</w:t>
-      </w:r>
-      <w:proofErr w:type="spellEnd"/>
-      <w:r>
-        <w:rPr>
-          <w:lang w:val="en-US"/>
-        </w:rPr>
-        <w:t xml:space="preserve"> </w:t>
-      </w:r>
-      <w:proofErr w:type="spellStart"/>
-      <w:r>
-        <w:rPr>
-          <w:lang w:val="en-US"/>
-        </w:rPr>
-        <w:t>dengan</w:t>
-      </w:r>
-      <w:proofErr w:type="spellEnd"/>
-      <w:r>
-        <w:rPr>
-          <w:lang w:val="en-US"/>
-        </w:rPr>
-        <w:t xml:space="preserve"> </w:t>
-      </w:r>
-      <w:proofErr w:type="spellStart"/>
-      <w:r>
-        <w:rPr>
-          <w:lang w:val="en-US"/>
-        </w:rPr>
-        <w:t>tampilan</w:t>
-      </w:r>
-      <w:proofErr w:type="spellEnd"/>
-      <w:r>
-        <w:rPr>
-          <w:lang w:val="en-US"/>
-        </w:rPr>
-        <w:t xml:space="preserve"> </w:t>
-      </w:r>
-      <w:proofErr w:type="spellStart"/>
-      <w:r>
-        <w:rPr>
-          <w:lang w:val="en-US"/>
-        </w:rPr>
-        <w:t>berikut</w:t>
-      </w:r>
-      <w:proofErr w:type="spellEnd"/>
-      <w:r>
-        <w:rPr>
-          <w:lang w:val="en-US"/>
-        </w:rPr>
-        <w:t>?</w:t>
+        <w:rPr>
+          <w:lang w:val="en-US"/>
+        </w:rPr>
+      </w:pPr>
+      <w:r>
+        <w:rPr>
+          <w:lang w:val="en-US"/>
+        </w:rPr>
+        <w:br w:type="page"/>
       </w:r>
     </w:p>
     <w:p>
       <w:pPr>
-        <w:pStyle w:val="ListParagraph"/>
+        <w:rPr>
+          <w:lang w:val="en-US"/>
+        </w:rPr>
+      </w:pPr>
+      <w:proofErr w:type="spellStart"/>
+      <w:r>
+        <w:rPr>
+          <w:lang w:val="en-US"/>
+        </w:rPr>
+        <w:lastRenderedPageBreak/>
+        <w:t>Percobaan</w:t>
+      </w:r>
+      <w:proofErr w:type="spellEnd"/>
+      <w:r>
+        <w:rPr>
+          <w:lang w:val="en-US"/>
+        </w:rPr>
+        <w:t xml:space="preserve"> 3</w:t>
+      </w:r>
+    </w:p>
+    <w:p>
+      <w:pPr>
+        <w:jc w:val="center"/>
         <w:rPr>
           <w:lang w:val="en-US"/>
         </w:rPr>
@@ -3868,10 +3676,10 @@
           <w:lang w:val="en-US"/>
         </w:rPr>
         <w:drawing>
-          <wp:inline distT="0" distB="0" distL="0" distR="0" wp14:anchorId="26BC628C" wp14:editId="144447B5">
-            <wp:extent cx="4239217" cy="743054"/>
+          <wp:inline distT="0" distB="0" distL="0" distR="0" wp14:anchorId="33270573" wp14:editId="206442FC">
+            <wp:extent cx="3753374" cy="5353797"/>
             <wp:effectExtent l="0" t="0" r="0" b="0"/>
-            <wp:docPr id="5" name="Picture 5"/>
+            <wp:docPr id="4" name="Picture 4"/>
             <wp:cNvGraphicFramePr>
               <a:graphicFrameLocks xmlns:a="http://schemas.openxmlformats.org/drawingml/2006/main" noChangeAspect="1"/>
             </wp:cNvGraphicFramePr>
@@ -3891,7 +3699,7 @@
                   <pic:spPr>
                     <a:xfrm>
                       <a:off x="0" y="0"/>
-                      <a:ext cx="4239217" cy="743054"/>
+                      <a:ext cx="3753374" cy="5353797"/>
                     </a:xfrm>
                     <a:prstGeom prst="rect">
                       <a:avLst/>
@@ -3907,22 +3715,6 @@
     <w:p>
       <w:pPr>
         <w:pStyle w:val="ListParagraph"/>
-        <w:rPr>
-          <w:lang w:val="en-US"/>
-        </w:rPr>
-      </w:pPr>
-      <w:proofErr w:type="spellStart"/>
-      <w:r>
-        <w:rPr>
-          <w:lang w:val="en-US"/>
-        </w:rPr>
-        <w:t>Tidak</w:t>
-      </w:r>
-      <w:proofErr w:type="spellEnd"/>
-    </w:p>
-    <w:p>
-      <w:pPr>
-        <w:pStyle w:val="ListParagraph"/>
         <w:numPr>
           <w:ilvl w:val="0"/>
           <w:numId w:val="4"/>
@@ -3936,28 +3728,76 @@
         <w:rPr>
           <w:lang w:val="en-US"/>
         </w:rPr>
-        <w:t>Jika</w:t>
-      </w:r>
-      <w:proofErr w:type="spellEnd"/>
-      <w:r>
-        <w:rPr>
-          <w:lang w:val="en-US"/>
-        </w:rPr>
-        <w:t xml:space="preserve"> </w:t>
-      </w:r>
-      <w:proofErr w:type="spellStart"/>
-      <w:r>
-        <w:rPr>
-          <w:lang w:val="en-US"/>
-        </w:rPr>
-        <w:t>tidak</w:t>
-      </w:r>
-      <w:proofErr w:type="spellEnd"/>
-      <w:r>
-        <w:rPr>
-          <w:lang w:val="en-US"/>
-        </w:rPr>
-        <w:t xml:space="preserve"> </w:t>
+        <w:t>Perhatikan</w:t>
+      </w:r>
+      <w:proofErr w:type="spellEnd"/>
+      <w:r>
+        <w:rPr>
+          <w:lang w:val="en-US"/>
+        </w:rPr>
+        <w:t xml:space="preserve">, </w:t>
+      </w:r>
+      <w:proofErr w:type="spellStart"/>
+      <w:r>
+        <w:rPr>
+          <w:lang w:val="en-US"/>
+        </w:rPr>
+        <w:t>apakah</w:t>
+      </w:r>
+      <w:proofErr w:type="spellEnd"/>
+      <w:r>
+        <w:rPr>
+          <w:lang w:val="en-US"/>
+        </w:rPr>
+        <w:t xml:space="preserve"> output yang </w:t>
+      </w:r>
+      <w:proofErr w:type="spellStart"/>
+      <w:r>
+        <w:rPr>
+          <w:lang w:val="en-US"/>
+        </w:rPr>
+        <w:t>dihasilkan</w:t>
+      </w:r>
+      <w:proofErr w:type="spellEnd"/>
+      <w:r>
+        <w:rPr>
+          <w:lang w:val="en-US"/>
+        </w:rPr>
+        <w:t xml:space="preserve"> </w:t>
+      </w:r>
+      <w:proofErr w:type="spellStart"/>
+      <w:r>
+        <w:rPr>
+          <w:lang w:val="en-US"/>
+        </w:rPr>
+        <w:t>dengan</w:t>
+      </w:r>
+      <w:proofErr w:type="spellEnd"/>
+      <w:r>
+        <w:rPr>
+          <w:lang w:val="en-US"/>
+        </w:rPr>
+        <w:t xml:space="preserve"> </w:t>
+      </w:r>
+      <w:proofErr w:type="spellStart"/>
+      <w:r>
+        <w:rPr>
+          <w:lang w:val="en-US"/>
+        </w:rPr>
+        <w:t>nil</w:t>
+      </w:r>
+      <w:r>
+        <w:rPr>
+          <w:lang w:val="en-US"/>
+        </w:rPr>
+        <w:t>ai</w:t>
+      </w:r>
+      <w:proofErr w:type="spellEnd"/>
+      <w:r>
+        <w:rPr>
+          <w:lang w:val="en-US"/>
+        </w:rPr>
+        <w:t xml:space="preserve"> N = 5 </w:t>
       </w:r>
       <w:proofErr w:type="spellStart"/>
       <w:r>
@@ -3971,181 +3811,67 @@
         <w:rPr>
           <w:lang w:val="en-US"/>
         </w:rPr>
-        <w:t xml:space="preserve">, </w:t>
-      </w:r>
-      <w:proofErr w:type="spellStart"/>
-      <w:r>
-        <w:rPr>
-          <w:lang w:val="en-US"/>
-        </w:rPr>
-        <w:t>bagian</w:t>
-      </w:r>
-      <w:proofErr w:type="spellEnd"/>
-      <w:r>
-        <w:rPr>
-          <w:lang w:val="en-US"/>
-        </w:rPr>
-        <w:t xml:space="preserve"> mana </w:t>
-      </w:r>
-      <w:proofErr w:type="spellStart"/>
-      <w:r>
-        <w:rPr>
-          <w:lang w:val="en-US"/>
-        </w:rPr>
-        <w:t>saja</w:t>
-      </w:r>
-      <w:proofErr w:type="spellEnd"/>
-      <w:r>
-        <w:rPr>
-          <w:lang w:val="en-US"/>
-        </w:rPr>
-        <w:t xml:space="preserve"> yang </w:t>
-      </w:r>
-      <w:proofErr w:type="spellStart"/>
-      <w:r>
-        <w:rPr>
-          <w:lang w:val="en-US"/>
-        </w:rPr>
-        <w:t>harus</w:t>
-      </w:r>
-      <w:proofErr w:type="spellEnd"/>
-      <w:r>
-        <w:rPr>
-          <w:lang w:val="en-US"/>
-        </w:rPr>
-        <w:t xml:space="preserve"> </w:t>
-      </w:r>
-      <w:proofErr w:type="spellStart"/>
-      <w:r>
-        <w:rPr>
-          <w:lang w:val="en-US"/>
-        </w:rPr>
-        <w:t>diperbaiki</w:t>
-      </w:r>
-      <w:proofErr w:type="spellEnd"/>
-      <w:r>
-        <w:rPr>
-          <w:lang w:val="en-US"/>
-        </w:rPr>
-        <w:t>/</w:t>
-      </w:r>
-      <w:proofErr w:type="spellStart"/>
-      <w:r>
-        <w:rPr>
-          <w:lang w:val="en-US"/>
-        </w:rPr>
-        <w:t>ditambahkan</w:t>
-      </w:r>
-      <w:proofErr w:type="spellEnd"/>
-      <w:r>
-        <w:rPr>
-          <w:lang w:val="en-US"/>
-        </w:rPr>
-        <w:t xml:space="preserve">? </w:t>
-      </w:r>
-      <w:proofErr w:type="spellStart"/>
-      <w:r>
-        <w:rPr>
-          <w:lang w:val="en-US"/>
-        </w:rPr>
-        <w:t>Jelaskan</w:t>
-      </w:r>
-      <w:proofErr w:type="spellEnd"/>
-      <w:r>
-        <w:rPr>
-          <w:lang w:val="en-US"/>
-        </w:rPr>
-        <w:t xml:space="preserve"> </w:t>
-      </w:r>
-      <w:proofErr w:type="spellStart"/>
-      <w:r>
-        <w:rPr>
-          <w:lang w:val="en-US"/>
-        </w:rPr>
-        <w:t>setiap</w:t>
-      </w:r>
-      <w:proofErr w:type="spellEnd"/>
-      <w:r>
-        <w:rPr>
-          <w:lang w:val="en-US"/>
-        </w:rPr>
-        <w:t xml:space="preserve"> </w:t>
-      </w:r>
-      <w:proofErr w:type="spellStart"/>
-      <w:r>
-        <w:rPr>
-          <w:lang w:val="en-US"/>
-        </w:rPr>
-        <w:t>bagian</w:t>
-      </w:r>
-      <w:proofErr w:type="spellEnd"/>
-      <w:r>
-        <w:rPr>
-          <w:lang w:val="en-US"/>
-        </w:rPr>
-        <w:t xml:space="preserve"> ya</w:t>
-      </w:r>
-      <w:r>
-        <w:rPr>
-          <w:lang w:val="en-US"/>
-        </w:rPr>
-        <w:t xml:space="preserve">ng </w:t>
-      </w:r>
-      <w:proofErr w:type="spellStart"/>
-      <w:r>
-        <w:rPr>
-          <w:lang w:val="en-US"/>
-        </w:rPr>
-        <w:t>perlu</w:t>
-      </w:r>
-      <w:proofErr w:type="spellEnd"/>
-      <w:r>
-        <w:rPr>
-          <w:lang w:val="en-US"/>
-        </w:rPr>
-        <w:t xml:space="preserve"> </w:t>
-      </w:r>
-      <w:proofErr w:type="spellStart"/>
-      <w:r>
-        <w:rPr>
-          <w:lang w:val="en-US"/>
-        </w:rPr>
-        <w:t>diperbaiki</w:t>
-      </w:r>
-      <w:proofErr w:type="spellEnd"/>
-      <w:r>
-        <w:rPr>
-          <w:lang w:val="en-US"/>
-        </w:rPr>
-        <w:t>/</w:t>
-      </w:r>
-      <w:proofErr w:type="spellStart"/>
-      <w:r>
-        <w:rPr>
-          <w:lang w:val="en-US"/>
-        </w:rPr>
-        <w:t>ditambahkan</w:t>
-      </w:r>
-      <w:proofErr w:type="spellEnd"/>
+        <w:t xml:space="preserve"> </w:t>
+      </w:r>
+      <w:proofErr w:type="spellStart"/>
+      <w:r>
+        <w:rPr>
+          <w:lang w:val="en-US"/>
+        </w:rPr>
+        <w:t>dengan</w:t>
+      </w:r>
+      <w:proofErr w:type="spellEnd"/>
+      <w:r>
+        <w:rPr>
+          <w:lang w:val="en-US"/>
+        </w:rPr>
+        <w:t xml:space="preserve"> </w:t>
+      </w:r>
+      <w:proofErr w:type="spellStart"/>
+      <w:r>
+        <w:rPr>
+          <w:lang w:val="en-US"/>
+        </w:rPr>
+        <w:t>tampilan</w:t>
+      </w:r>
+      <w:proofErr w:type="spellEnd"/>
+      <w:r>
+        <w:rPr>
+          <w:lang w:val="en-US"/>
+        </w:rPr>
+        <w:t xml:space="preserve"> </w:t>
+      </w:r>
+      <w:proofErr w:type="spellStart"/>
+      <w:r>
+        <w:rPr>
+          <w:lang w:val="en-US"/>
+        </w:rPr>
+        <w:t>berikut</w:t>
+      </w:r>
+      <w:proofErr w:type="spellEnd"/>
+      <w:r>
+        <w:rPr>
+          <w:lang w:val="en-US"/>
+        </w:rPr>
+        <w:t>?</w:t>
+      </w:r>
     </w:p>
     <w:p>
       <w:pPr>
         <w:pStyle w:val="ListParagraph"/>
-        <w:jc w:val="center"/>
-        <w:rPr>
-          <w:lang w:val="en-US"/>
-        </w:rPr>
-      </w:pPr>
-      <w:r>
-        <w:rPr>
-          <w:lang w:val="en-US"/>
-        </w:rPr>
-        <w:lastRenderedPageBreak/>
+        <w:rPr>
+          <w:lang w:val="en-US"/>
+        </w:rPr>
+      </w:pPr>
+      <w:r>
+        <w:rPr>
+          <w:lang w:val="en-US"/>
+        </w:rPr>
         <w:drawing>
-          <wp:inline distT="0" distB="0" distL="0" distR="0" wp14:anchorId="2F8DF148" wp14:editId="60B46DD9">
-            <wp:extent cx="4324954" cy="5896798"/>
+          <wp:inline distT="0" distB="0" distL="0" distR="0" wp14:anchorId="26BC628C" wp14:editId="144447B5">
+            <wp:extent cx="4239217" cy="743054"/>
             <wp:effectExtent l="0" t="0" r="0" b="0"/>
-            <wp:docPr id="7" name="Picture 7"/>
+            <wp:docPr id="5" name="Picture 5"/>
             <wp:cNvGraphicFramePr>
               <a:graphicFrameLocks xmlns:a="http://schemas.openxmlformats.org/drawingml/2006/main" noChangeAspect="1"/>
             </wp:cNvGraphicFramePr>
@@ -4165,7 +3891,7 @@
                   <pic:spPr>
                     <a:xfrm>
                       <a:off x="0" y="0"/>
-                      <a:ext cx="4324954" cy="5896798"/>
+                      <a:ext cx="4239217" cy="743054"/>
                     </a:xfrm>
                     <a:prstGeom prst="rect">
                       <a:avLst/>
@@ -4190,222 +3916,236 @@
         <w:rPr>
           <w:lang w:val="en-US"/>
         </w:rPr>
-        <w:t>Perlu</w:t>
-      </w:r>
-      <w:proofErr w:type="spellEnd"/>
-      <w:r>
-        <w:rPr>
-          <w:lang w:val="en-US"/>
-        </w:rPr>
-        <w:t xml:space="preserve"> </w:t>
-      </w:r>
-      <w:proofErr w:type="spellStart"/>
-      <w:r>
-        <w:rPr>
-          <w:lang w:val="en-US"/>
-        </w:rPr>
-        <w:t>ditambah</w:t>
-      </w:r>
-      <w:proofErr w:type="spellEnd"/>
-      <w:r>
-        <w:rPr>
-          <w:lang w:val="en-US"/>
-        </w:rPr>
-        <w:t xml:space="preserve"> </w:t>
-      </w:r>
-      <w:proofErr w:type="spellStart"/>
-      <w:r>
-        <w:rPr>
-          <w:lang w:val="en-US"/>
-        </w:rPr>
-        <w:t>System.out.println</w:t>
-      </w:r>
-      <w:proofErr w:type="spellEnd"/>
-      <w:r>
-        <w:rPr>
-          <w:lang w:val="en-US"/>
-        </w:rPr>
-        <w:t xml:space="preserve">() </w:t>
-      </w:r>
-      <w:proofErr w:type="spellStart"/>
-      <w:r>
-        <w:rPr>
-          <w:lang w:val="en-US"/>
-        </w:rPr>
-        <w:t>dibawah</w:t>
-      </w:r>
-      <w:proofErr w:type="spellEnd"/>
-      <w:r>
-        <w:rPr>
-          <w:lang w:val="en-US"/>
-        </w:rPr>
-        <w:t xml:space="preserve"> </w:t>
-      </w:r>
-      <w:proofErr w:type="spellStart"/>
-      <w:r>
-        <w:rPr>
-          <w:lang w:val="en-US"/>
-        </w:rPr>
-        <w:t>perulangan</w:t>
-      </w:r>
-      <w:proofErr w:type="spellEnd"/>
-      <w:r>
-        <w:rPr>
-          <w:lang w:val="en-US"/>
-        </w:rPr>
-        <w:t xml:space="preserve"> inner agar </w:t>
-      </w:r>
-      <w:proofErr w:type="spellStart"/>
-      <w:r>
-        <w:rPr>
-          <w:lang w:val="en-US"/>
-        </w:rPr>
-        <w:t>dapat</w:t>
-      </w:r>
-      <w:proofErr w:type="spellEnd"/>
-      <w:r>
-        <w:rPr>
-          <w:lang w:val="en-US"/>
-        </w:rPr>
-        <w:t xml:space="preserve"> </w:t>
-      </w:r>
-      <w:proofErr w:type="spellStart"/>
-      <w:r>
-        <w:rPr>
-          <w:lang w:val="en-US"/>
-        </w:rPr>
-        <w:t>berpindah</w:t>
-      </w:r>
-      <w:proofErr w:type="spellEnd"/>
-      <w:r>
-        <w:rPr>
-          <w:lang w:val="en-US"/>
-        </w:rPr>
-        <w:t xml:space="preserve"> </w:t>
-      </w:r>
-      <w:proofErr w:type="spellStart"/>
-      <w:r>
-        <w:rPr>
-          <w:lang w:val="en-US"/>
-        </w:rPr>
-        <w:t>baris</w:t>
-      </w:r>
-      <w:proofErr w:type="spellEnd"/>
-      <w:r>
-        <w:rPr>
-          <w:lang w:val="en-US"/>
-        </w:rPr>
-        <w:t xml:space="preserve"> </w:t>
-      </w:r>
-      <w:proofErr w:type="spellStart"/>
-      <w:r>
-        <w:rPr>
-          <w:lang w:val="en-US"/>
-        </w:rPr>
-        <w:t>baru</w:t>
-      </w:r>
-      <w:proofErr w:type="spellEnd"/>
-      <w:r>
-        <w:rPr>
-          <w:lang w:val="en-US"/>
-        </w:rPr>
-        <w:t xml:space="preserve"> </w:t>
-      </w:r>
-      <w:proofErr w:type="spellStart"/>
-      <w:r>
-        <w:rPr>
-          <w:lang w:val="en-US"/>
-        </w:rPr>
-        <w:t>setelah</w:t>
-      </w:r>
-      <w:proofErr w:type="spellEnd"/>
-      <w:r>
-        <w:rPr>
-          <w:lang w:val="en-US"/>
-        </w:rPr>
-        <w:t xml:space="preserve"> </w:t>
-      </w:r>
-      <w:proofErr w:type="spellStart"/>
-      <w:r>
-        <w:rPr>
-          <w:lang w:val="en-US"/>
-        </w:rPr>
-        <w:t>perulangan</w:t>
-      </w:r>
-      <w:proofErr w:type="spellEnd"/>
-      <w:r>
-        <w:rPr>
-          <w:lang w:val="en-US"/>
-        </w:rPr>
-        <w:t xml:space="preserve"> inner </w:t>
-      </w:r>
-      <w:proofErr w:type="spellStart"/>
-      <w:r>
-        <w:rPr>
-          <w:lang w:val="en-US"/>
-        </w:rPr>
-        <w:t>dilaksanakan</w:t>
+        <w:t>Tidak</w:t>
       </w:r>
       <w:proofErr w:type="spellEnd"/>
     </w:p>
     <w:p>
       <w:pPr>
-        <w:rPr>
-          <w:lang w:val="en-US"/>
-        </w:rPr>
-      </w:pPr>
+        <w:pStyle w:val="ListParagraph"/>
+        <w:numPr>
+          <w:ilvl w:val="0"/>
+          <w:numId w:val="4"/>
+        </w:numPr>
+        <w:rPr>
+          <w:lang w:val="en-US"/>
+        </w:rPr>
+      </w:pPr>
+      <w:proofErr w:type="spellStart"/>
+      <w:r>
+        <w:rPr>
+          <w:lang w:val="en-US"/>
+        </w:rPr>
+        <w:t>Jika</w:t>
+      </w:r>
+      <w:proofErr w:type="spellEnd"/>
+      <w:r>
+        <w:rPr>
+          <w:lang w:val="en-US"/>
+        </w:rPr>
+        <w:t xml:space="preserve"> </w:t>
+      </w:r>
+      <w:proofErr w:type="spellStart"/>
+      <w:r>
+        <w:rPr>
+          <w:lang w:val="en-US"/>
+        </w:rPr>
+        <w:t>tidak</w:t>
+      </w:r>
+      <w:proofErr w:type="spellEnd"/>
+      <w:r>
+        <w:rPr>
+          <w:lang w:val="en-US"/>
+        </w:rPr>
+        <w:t xml:space="preserve"> </w:t>
+      </w:r>
+      <w:proofErr w:type="spellStart"/>
+      <w:r>
+        <w:rPr>
+          <w:lang w:val="en-US"/>
+        </w:rPr>
+        <w:t>sesuai</w:t>
+      </w:r>
+      <w:proofErr w:type="spellEnd"/>
+      <w:r>
+        <w:rPr>
+          <w:lang w:val="en-US"/>
+        </w:rPr>
+        <w:t xml:space="preserve">, </w:t>
+      </w:r>
+      <w:proofErr w:type="spellStart"/>
+      <w:r>
+        <w:rPr>
+          <w:lang w:val="en-US"/>
+        </w:rPr>
+        <w:t>bagian</w:t>
+      </w:r>
+      <w:proofErr w:type="spellEnd"/>
+      <w:r>
+        <w:rPr>
+          <w:lang w:val="en-US"/>
+        </w:rPr>
+        <w:t xml:space="preserve"> mana </w:t>
+      </w:r>
+      <w:proofErr w:type="spellStart"/>
+      <w:r>
+        <w:rPr>
+          <w:lang w:val="en-US"/>
+        </w:rPr>
+        <w:t>saja</w:t>
+      </w:r>
+      <w:proofErr w:type="spellEnd"/>
+      <w:r>
+        <w:rPr>
+          <w:lang w:val="en-US"/>
+        </w:rPr>
+        <w:t xml:space="preserve"> yang </w:t>
+      </w:r>
+      <w:proofErr w:type="spellStart"/>
+      <w:r>
+        <w:rPr>
+          <w:lang w:val="en-US"/>
+        </w:rPr>
+        <w:t>harus</w:t>
+      </w:r>
+      <w:proofErr w:type="spellEnd"/>
+      <w:r>
+        <w:rPr>
+          <w:lang w:val="en-US"/>
+        </w:rPr>
+        <w:t xml:space="preserve"> </w:t>
+      </w:r>
+      <w:proofErr w:type="spellStart"/>
+      <w:r>
+        <w:rPr>
+          <w:lang w:val="en-US"/>
+        </w:rPr>
+        <w:t>diperbaiki</w:t>
+      </w:r>
+      <w:proofErr w:type="spellEnd"/>
+      <w:r>
+        <w:rPr>
+          <w:lang w:val="en-US"/>
+        </w:rPr>
+        <w:t>/</w:t>
+      </w:r>
+      <w:proofErr w:type="spellStart"/>
+      <w:r>
+        <w:rPr>
+          <w:lang w:val="en-US"/>
+        </w:rPr>
+        <w:t>ditambahkan</w:t>
+      </w:r>
+      <w:proofErr w:type="spellEnd"/>
+      <w:r>
+        <w:rPr>
+          <w:lang w:val="en-US"/>
+        </w:rPr>
+        <w:t xml:space="preserve">? </w:t>
+      </w:r>
+      <w:proofErr w:type="spellStart"/>
+      <w:r>
+        <w:rPr>
+          <w:lang w:val="en-US"/>
+        </w:rPr>
+        <w:t>Jelaskan</w:t>
+      </w:r>
+      <w:proofErr w:type="spellEnd"/>
+      <w:r>
+        <w:rPr>
+          <w:lang w:val="en-US"/>
+        </w:rPr>
+        <w:t xml:space="preserve"> </w:t>
+      </w:r>
+      <w:proofErr w:type="spellStart"/>
+      <w:r>
+        <w:rPr>
+          <w:lang w:val="en-US"/>
+        </w:rPr>
+        <w:t>setiap</w:t>
+      </w:r>
+      <w:proofErr w:type="spellEnd"/>
+      <w:r>
+        <w:rPr>
+          <w:lang w:val="en-US"/>
+        </w:rPr>
+        <w:t xml:space="preserve"> </w:t>
+      </w:r>
+      <w:proofErr w:type="spellStart"/>
+      <w:r>
+        <w:rPr>
+          <w:lang w:val="en-US"/>
+        </w:rPr>
+        <w:t>bagian</w:t>
+      </w:r>
+      <w:proofErr w:type="spellEnd"/>
+      <w:r>
+        <w:rPr>
+          <w:lang w:val="en-US"/>
+        </w:rPr>
+        <w:t xml:space="preserve"> ya</w:t>
+      </w:r>
+      <w:r>
+        <w:rPr>
+          <w:lang w:val="en-US"/>
+        </w:rPr>
+        <w:t xml:space="preserve">ng </w:t>
+      </w:r>
+      <w:proofErr w:type="spellStart"/>
+      <w:r>
+        <w:rPr>
+          <w:lang w:val="en-US"/>
+        </w:rPr>
+        <w:t>perlu</w:t>
+      </w:r>
+      <w:proofErr w:type="spellEnd"/>
+      <w:r>
+        <w:rPr>
+          <w:lang w:val="en-US"/>
+        </w:rPr>
+        <w:t xml:space="preserve"> </w:t>
+      </w:r>
+      <w:proofErr w:type="spellStart"/>
+      <w:r>
+        <w:rPr>
+          <w:lang w:val="en-US"/>
+        </w:rPr>
+        <w:t>diperbaiki</w:t>
+      </w:r>
+      <w:proofErr w:type="spellEnd"/>
+      <w:r>
+        <w:rPr>
+          <w:lang w:val="en-US"/>
+        </w:rPr>
+        <w:t>/</w:t>
+      </w:r>
+      <w:proofErr w:type="spellStart"/>
+      <w:r>
+        <w:rPr>
+          <w:lang w:val="en-US"/>
+        </w:rPr>
+        <w:t>ditambahkan</w:t>
+      </w:r>
+      <w:proofErr w:type="spellEnd"/>
     </w:p>
     <w:p>
       <w:pPr>
-        <w:rPr>
-          <w:lang w:val="en-US"/>
-        </w:rPr>
-      </w:pPr>
-      <w:r>
-        <w:rPr>
-          <w:lang w:val="en-US"/>
-        </w:rPr>
-        <w:br w:type="page"/>
-      </w:r>
-    </w:p>
-    <w:p>
-      <w:pPr>
-        <w:rPr>
-          <w:lang w:val="en-US"/>
-        </w:rPr>
-      </w:pPr>
-      <w:proofErr w:type="spellStart"/>
+        <w:pStyle w:val="ListParagraph"/>
+        <w:jc w:val="center"/>
+        <w:rPr>
+          <w:lang w:val="en-US"/>
+        </w:rPr>
+      </w:pPr>
       <w:r>
         <w:rPr>
           <w:lang w:val="en-US"/>
         </w:rPr>
         <w:lastRenderedPageBreak/>
-        <w:t>Percobaan</w:t>
-      </w:r>
-      <w:proofErr w:type="spellEnd"/>
-      <w:r>
-        <w:rPr>
-          <w:lang w:val="en-US"/>
-        </w:rPr>
-        <w:t xml:space="preserve"> 4</w:t>
-      </w:r>
-    </w:p>
-    <w:p>
-      <w:pPr>
-        <w:jc w:val="center"/>
-        <w:rPr>
-          <w:lang w:val="en-US"/>
-        </w:rPr>
-      </w:pPr>
-      <w:r>
-        <w:rPr>
-          <w:lang w:val="en-US"/>
-        </w:rPr>
         <w:drawing>
-          <wp:inline distT="0" distB="0" distL="0" distR="0" wp14:anchorId="148F6E1D" wp14:editId="4187F1F0">
-            <wp:extent cx="5731510" cy="5123180"/>
-            <wp:effectExtent l="0" t="0" r="2540" b="1270"/>
-            <wp:docPr id="8" name="Picture 8"/>
+          <wp:inline distT="0" distB="0" distL="0" distR="0" wp14:anchorId="2F8DF148" wp14:editId="60B46DD9">
+            <wp:extent cx="4324954" cy="5896798"/>
+            <wp:effectExtent l="0" t="0" r="0" b="0"/>
+            <wp:docPr id="7" name="Picture 7"/>
             <wp:cNvGraphicFramePr>
               <a:graphicFrameLocks xmlns:a="http://schemas.openxmlformats.org/drawingml/2006/main" noChangeAspect="1"/>
             </wp:cNvGraphicFramePr>
@@ -4425,6 +4165,266 @@
                   <pic:spPr>
                     <a:xfrm>
                       <a:off x="0" y="0"/>
+                      <a:ext cx="4324954" cy="5896798"/>
+                    </a:xfrm>
+                    <a:prstGeom prst="rect">
+                      <a:avLst/>
+                    </a:prstGeom>
+                  </pic:spPr>
+                </pic:pic>
+              </a:graphicData>
+            </a:graphic>
+          </wp:inline>
+        </w:drawing>
+      </w:r>
+    </w:p>
+    <w:p>
+      <w:pPr>
+        <w:pStyle w:val="ListParagraph"/>
+        <w:rPr>
+          <w:lang w:val="en-US"/>
+        </w:rPr>
+      </w:pPr>
+      <w:proofErr w:type="spellStart"/>
+      <w:r>
+        <w:rPr>
+          <w:lang w:val="en-US"/>
+        </w:rPr>
+        <w:t>Perlu</w:t>
+      </w:r>
+      <w:proofErr w:type="spellEnd"/>
+      <w:r>
+        <w:rPr>
+          <w:lang w:val="en-US"/>
+        </w:rPr>
+        <w:t xml:space="preserve"> </w:t>
+      </w:r>
+      <w:proofErr w:type="spellStart"/>
+      <w:r>
+        <w:rPr>
+          <w:lang w:val="en-US"/>
+        </w:rPr>
+        <w:t>ditambah</w:t>
+      </w:r>
+      <w:proofErr w:type="spellEnd"/>
+      <w:r>
+        <w:rPr>
+          <w:lang w:val="en-US"/>
+        </w:rPr>
+        <w:t xml:space="preserve"> </w:t>
+      </w:r>
+      <w:proofErr w:type="spellStart"/>
+      <w:r>
+        <w:rPr>
+          <w:lang w:val="en-US"/>
+        </w:rPr>
+        <w:t>System.out.println</w:t>
+      </w:r>
+      <w:proofErr w:type="spellEnd"/>
+      <w:r>
+        <w:rPr>
+          <w:lang w:val="en-US"/>
+        </w:rPr>
+        <w:t xml:space="preserve">() </w:t>
+      </w:r>
+      <w:proofErr w:type="spellStart"/>
+      <w:r>
+        <w:rPr>
+          <w:lang w:val="en-US"/>
+        </w:rPr>
+        <w:t>dibawah</w:t>
+      </w:r>
+      <w:proofErr w:type="spellEnd"/>
+      <w:r>
+        <w:rPr>
+          <w:lang w:val="en-US"/>
+        </w:rPr>
+        <w:t xml:space="preserve"> </w:t>
+      </w:r>
+      <w:proofErr w:type="spellStart"/>
+      <w:r>
+        <w:rPr>
+          <w:lang w:val="en-US"/>
+        </w:rPr>
+        <w:t>perulangan</w:t>
+      </w:r>
+      <w:proofErr w:type="spellEnd"/>
+      <w:r>
+        <w:rPr>
+          <w:lang w:val="en-US"/>
+        </w:rPr>
+        <w:t xml:space="preserve"> inner agar </w:t>
+      </w:r>
+      <w:proofErr w:type="spellStart"/>
+      <w:r>
+        <w:rPr>
+          <w:lang w:val="en-US"/>
+        </w:rPr>
+        <w:t>dapat</w:t>
+      </w:r>
+      <w:proofErr w:type="spellEnd"/>
+      <w:r>
+        <w:rPr>
+          <w:lang w:val="en-US"/>
+        </w:rPr>
+        <w:t xml:space="preserve"> </w:t>
+      </w:r>
+      <w:proofErr w:type="spellStart"/>
+      <w:r>
+        <w:rPr>
+          <w:lang w:val="en-US"/>
+        </w:rPr>
+        <w:t>berpindah</w:t>
+      </w:r>
+      <w:proofErr w:type="spellEnd"/>
+      <w:r>
+        <w:rPr>
+          <w:lang w:val="en-US"/>
+        </w:rPr>
+        <w:t xml:space="preserve"> </w:t>
+      </w:r>
+      <w:proofErr w:type="spellStart"/>
+      <w:r>
+        <w:rPr>
+          <w:lang w:val="en-US"/>
+        </w:rPr>
+        <w:t>baris</w:t>
+      </w:r>
+      <w:proofErr w:type="spellEnd"/>
+      <w:r>
+        <w:rPr>
+          <w:lang w:val="en-US"/>
+        </w:rPr>
+        <w:t xml:space="preserve"> </w:t>
+      </w:r>
+      <w:proofErr w:type="spellStart"/>
+      <w:r>
+        <w:rPr>
+          <w:lang w:val="en-US"/>
+        </w:rPr>
+        <w:t>baru</w:t>
+      </w:r>
+      <w:proofErr w:type="spellEnd"/>
+      <w:r>
+        <w:rPr>
+          <w:lang w:val="en-US"/>
+        </w:rPr>
+        <w:t xml:space="preserve"> </w:t>
+      </w:r>
+      <w:proofErr w:type="spellStart"/>
+      <w:r>
+        <w:rPr>
+          <w:lang w:val="en-US"/>
+        </w:rPr>
+        <w:t>setelah</w:t>
+      </w:r>
+      <w:proofErr w:type="spellEnd"/>
+      <w:r>
+        <w:rPr>
+          <w:lang w:val="en-US"/>
+        </w:rPr>
+        <w:t xml:space="preserve"> </w:t>
+      </w:r>
+      <w:proofErr w:type="spellStart"/>
+      <w:r>
+        <w:rPr>
+          <w:lang w:val="en-US"/>
+        </w:rPr>
+        <w:t>perulangan</w:t>
+      </w:r>
+      <w:proofErr w:type="spellEnd"/>
+      <w:r>
+        <w:rPr>
+          <w:lang w:val="en-US"/>
+        </w:rPr>
+        <w:t xml:space="preserve"> inner </w:t>
+      </w:r>
+      <w:proofErr w:type="spellStart"/>
+      <w:r>
+        <w:rPr>
+          <w:lang w:val="en-US"/>
+        </w:rPr>
+        <w:t>dilaksanakan</w:t>
+      </w:r>
+      <w:proofErr w:type="spellEnd"/>
+    </w:p>
+    <w:p>
+      <w:pPr>
+        <w:rPr>
+          <w:lang w:val="en-US"/>
+        </w:rPr>
+      </w:pPr>
+    </w:p>
+    <w:p>
+      <w:pPr>
+        <w:rPr>
+          <w:lang w:val="en-US"/>
+        </w:rPr>
+      </w:pPr>
+      <w:r>
+        <w:rPr>
+          <w:lang w:val="en-US"/>
+        </w:rPr>
+        <w:br w:type="page"/>
+      </w:r>
+    </w:p>
+    <w:p>
+      <w:pPr>
+        <w:rPr>
+          <w:lang w:val="en-US"/>
+        </w:rPr>
+      </w:pPr>
+      <w:proofErr w:type="spellStart"/>
+      <w:r>
+        <w:rPr>
+          <w:lang w:val="en-US"/>
+        </w:rPr>
+        <w:lastRenderedPageBreak/>
+        <w:t>Percobaan</w:t>
+      </w:r>
+      <w:proofErr w:type="spellEnd"/>
+      <w:r>
+        <w:rPr>
+          <w:lang w:val="en-US"/>
+        </w:rPr>
+        <w:t xml:space="preserve"> 4</w:t>
+      </w:r>
+    </w:p>
+    <w:p>
+      <w:pPr>
+        <w:jc w:val="center"/>
+        <w:rPr>
+          <w:lang w:val="en-US"/>
+        </w:rPr>
+      </w:pPr>
+      <w:r>
+        <w:rPr>
+          <w:lang w:val="en-US"/>
+        </w:rPr>
+        <w:drawing>
+          <wp:inline distT="0" distB="0" distL="0" distR="0" wp14:anchorId="148F6E1D" wp14:editId="4187F1F0">
+            <wp:extent cx="5731510" cy="5123180"/>
+            <wp:effectExtent l="0" t="0" r="2540" b="1270"/>
+            <wp:docPr id="8" name="Picture 8"/>
+            <wp:cNvGraphicFramePr>
+              <a:graphicFrameLocks xmlns:a="http://schemas.openxmlformats.org/drawingml/2006/main" noChangeAspect="1"/>
+            </wp:cNvGraphicFramePr>
+            <a:graphic xmlns:a="http://schemas.openxmlformats.org/drawingml/2006/main">
+              <a:graphicData uri="http://schemas.openxmlformats.org/drawingml/2006/picture">
+                <pic:pic xmlns:pic="http://schemas.openxmlformats.org/drawingml/2006/picture">
+                  <pic:nvPicPr>
+                    <pic:cNvPr id="1" name=""/>
+                    <pic:cNvPicPr/>
+                  </pic:nvPicPr>
+                  <pic:blipFill>
+                    <a:blip r:embed="rId13"/>
+                    <a:stretch>
+                      <a:fillRect/>
+                    </a:stretch>
+                  </pic:blipFill>
+                  <pic:spPr>
+                    <a:xfrm>
+                      <a:off x="0" y="0"/>
                       <a:ext cx="5731510" cy="5123180"/>
                     </a:xfrm>
                     <a:prstGeom prst="rect">
@@ -5424,8 +5424,6 @@
         </w:rPr>
         <w:t xml:space="preserve"> program.</w:t>
       </w:r>
-      <w:bookmarkStart w:id="0" w:name="_GoBack"/>
-      <w:bookmarkEnd w:id="0"/>
     </w:p>
     <w:p>
       <w:pPr>
@@ -5582,299 +5580,135 @@
     <w:p>
       <w:pPr>
         <w:pStyle w:val="ListParagraph"/>
-        <w:numPr>
-          <w:ilvl w:val="0"/>
-          <w:numId w:val="5"/>
-        </w:numPr>
-        <w:rPr>
-          <w:lang w:val="en-US"/>
-        </w:rPr>
-      </w:pPr>
-      <w:proofErr w:type="spellStart"/>
-      <w:r>
-        <w:rPr>
-          <w:lang w:val="en-US"/>
-        </w:rPr>
-        <w:t>Modifikasi</w:t>
-      </w:r>
-      <w:proofErr w:type="spellEnd"/>
-      <w:r>
-        <w:rPr>
-          <w:lang w:val="en-US"/>
-        </w:rPr>
-        <w:t xml:space="preserve"> program di </w:t>
-      </w:r>
-      <w:proofErr w:type="spellStart"/>
-      <w:r>
-        <w:rPr>
-          <w:lang w:val="en-US"/>
-        </w:rPr>
-        <w:t>atas</w:t>
-      </w:r>
-      <w:proofErr w:type="spellEnd"/>
-      <w:r>
-        <w:rPr>
-          <w:lang w:val="en-US"/>
-        </w:rPr>
-        <w:t xml:space="preserve">, </w:t>
-      </w:r>
-      <w:proofErr w:type="spellStart"/>
-      <w:r>
-        <w:rPr>
-          <w:lang w:val="en-US"/>
-        </w:rPr>
-        <w:t>sehingga</w:t>
-      </w:r>
-      <w:proofErr w:type="spellEnd"/>
-      <w:r>
-        <w:rPr>
-          <w:lang w:val="en-US"/>
-        </w:rPr>
-        <w:t xml:space="preserve"> </w:t>
-      </w:r>
-      <w:proofErr w:type="spellStart"/>
-      <w:r>
-        <w:rPr>
-          <w:lang w:val="en-US"/>
-        </w:rPr>
-        <w:t>bisa</w:t>
-      </w:r>
-      <w:proofErr w:type="spellEnd"/>
-      <w:r>
-        <w:rPr>
-          <w:lang w:val="en-US"/>
-        </w:rPr>
-        <w:t xml:space="preserve"> </w:t>
-      </w:r>
-      <w:proofErr w:type="spellStart"/>
-      <w:r>
-        <w:rPr>
-          <w:lang w:val="en-US"/>
-        </w:rPr>
-        <w:t>menampilkan</w:t>
-      </w:r>
-      <w:proofErr w:type="spellEnd"/>
-      <w:r>
-        <w:rPr>
-          <w:lang w:val="en-US"/>
-        </w:rPr>
-        <w:t xml:space="preserve"> </w:t>
-      </w:r>
-      <w:proofErr w:type="spellStart"/>
-      <w:r>
-        <w:rPr>
-          <w:lang w:val="en-US"/>
-        </w:rPr>
-        <w:t>informasi</w:t>
-      </w:r>
-      <w:proofErr w:type="spellEnd"/>
-      <w:r>
-        <w:rPr>
-          <w:lang w:val="en-US"/>
-        </w:rPr>
-        <w:t xml:space="preserve"> </w:t>
-      </w:r>
-      <w:proofErr w:type="spellStart"/>
-      <w:proofErr w:type="gramStart"/>
-      <w:r>
-        <w:rPr>
-          <w:lang w:val="en-US"/>
-        </w:rPr>
-        <w:t>mengenai</w:t>
-      </w:r>
-      <w:proofErr w:type="spellEnd"/>
-      <w:r>
-        <w:rPr>
-          <w:lang w:val="en-US"/>
-        </w:rPr>
-        <w:t xml:space="preserve"> :</w:t>
-      </w:r>
-      <w:proofErr w:type="gramEnd"/>
-      <w:r>
-        <w:rPr>
-          <w:lang w:val="en-US"/>
-        </w:rPr>
-        <w:t xml:space="preserve"> input </w:t>
-      </w:r>
-      <w:proofErr w:type="spellStart"/>
-      <w:r>
-        <w:rPr>
-          <w:lang w:val="en-US"/>
-        </w:rPr>
-        <w:t>nilai</w:t>
-      </w:r>
-      <w:proofErr w:type="spellEnd"/>
-      <w:r>
-        <w:rPr>
-          <w:lang w:val="en-US"/>
-        </w:rPr>
-        <w:t xml:space="preserve"> </w:t>
-      </w:r>
-      <w:proofErr w:type="spellStart"/>
-      <w:r>
-        <w:rPr>
-          <w:lang w:val="en-US"/>
-        </w:rPr>
-        <w:t>tebakan</w:t>
-      </w:r>
-      <w:proofErr w:type="spellEnd"/>
-      <w:r>
-        <w:rPr>
-          <w:lang w:val="en-US"/>
-        </w:rPr>
-        <w:t xml:space="preserve"> yang </w:t>
-      </w:r>
-      <w:proofErr w:type="spellStart"/>
-      <w:r>
-        <w:rPr>
-          <w:lang w:val="en-US"/>
-        </w:rPr>
-        <w:t>dimasukan</w:t>
-      </w:r>
-      <w:proofErr w:type="spellEnd"/>
-      <w:r>
-        <w:rPr>
-          <w:lang w:val="en-US"/>
-        </w:rPr>
-        <w:t xml:space="preserve"> </w:t>
-      </w:r>
-      <w:proofErr w:type="spellStart"/>
-      <w:r>
-        <w:rPr>
-          <w:lang w:val="en-US"/>
-        </w:rPr>
-        <w:t>oleh</w:t>
-      </w:r>
-      <w:proofErr w:type="spellEnd"/>
-      <w:r>
-        <w:rPr>
-          <w:lang w:val="en-US"/>
-        </w:rPr>
-        <w:t xml:space="preserve"> user </w:t>
-      </w:r>
-      <w:proofErr w:type="spellStart"/>
-      <w:r>
-        <w:rPr>
-          <w:lang w:val="en-US"/>
-        </w:rPr>
-        <w:t>apakah</w:t>
-      </w:r>
-      <w:proofErr w:type="spellEnd"/>
-      <w:r>
-        <w:rPr>
-          <w:lang w:val="en-US"/>
-        </w:rPr>
-        <w:t xml:space="preserve"> </w:t>
-      </w:r>
-      <w:proofErr w:type="spellStart"/>
-      <w:r>
-        <w:rPr>
-          <w:lang w:val="en-US"/>
-        </w:rPr>
-        <w:t>lebih</w:t>
-      </w:r>
-      <w:proofErr w:type="spellEnd"/>
-      <w:r>
-        <w:rPr>
-          <w:lang w:val="en-US"/>
-        </w:rPr>
-        <w:t xml:space="preserve"> </w:t>
-      </w:r>
-      <w:proofErr w:type="spellStart"/>
-      <w:r>
-        <w:rPr>
-          <w:lang w:val="en-US"/>
-        </w:rPr>
-        <w:t>kecil</w:t>
-      </w:r>
-      <w:proofErr w:type="spellEnd"/>
-      <w:r>
-        <w:rPr>
-          <w:lang w:val="en-US"/>
-        </w:rPr>
-        <w:t xml:space="preserve"> </w:t>
-      </w:r>
-      <w:proofErr w:type="spellStart"/>
-      <w:r>
-        <w:rPr>
-          <w:lang w:val="en-US"/>
-        </w:rPr>
-        <w:t>atau</w:t>
-      </w:r>
-      <w:proofErr w:type="spellEnd"/>
-      <w:r>
-        <w:rPr>
-          <w:lang w:val="en-US"/>
-        </w:rPr>
-        <w:t xml:space="preserve"> </w:t>
-      </w:r>
-      <w:proofErr w:type="spellStart"/>
-      <w:r>
-        <w:rPr>
-          <w:lang w:val="en-US"/>
-        </w:rPr>
-        <w:t>lebih</w:t>
-      </w:r>
-      <w:proofErr w:type="spellEnd"/>
-      <w:r>
-        <w:rPr>
-          <w:lang w:val="en-US"/>
-        </w:rPr>
-        <w:t xml:space="preserve"> </w:t>
-      </w:r>
-      <w:proofErr w:type="spellStart"/>
-      <w:r>
-        <w:rPr>
-          <w:lang w:val="en-US"/>
-        </w:rPr>
-        <w:t>besar</w:t>
-      </w:r>
-      <w:proofErr w:type="spellEnd"/>
-      <w:r>
-        <w:rPr>
-          <w:lang w:val="en-US"/>
-        </w:rPr>
-        <w:t xml:space="preserve"> </w:t>
-      </w:r>
-      <w:proofErr w:type="spellStart"/>
-      <w:r>
-        <w:rPr>
-          <w:lang w:val="en-US"/>
-        </w:rPr>
-        <w:t>dari</w:t>
-      </w:r>
-      <w:proofErr w:type="spellEnd"/>
-      <w:r>
-        <w:rPr>
-          <w:lang w:val="en-US"/>
-        </w:rPr>
-        <w:t xml:space="preserve"> </w:t>
-      </w:r>
-      <w:proofErr w:type="spellStart"/>
-      <w:r>
-        <w:rPr>
-          <w:lang w:val="en-US"/>
-        </w:rPr>
-        <w:t>jawaban</w:t>
-      </w:r>
-      <w:proofErr w:type="spellEnd"/>
-      <w:r>
-        <w:rPr>
-          <w:lang w:val="en-US"/>
-        </w:rPr>
-        <w:t>/number</w:t>
-      </w:r>
-      <w:r>
-        <w:rPr>
-          <w:lang w:val="en-US"/>
-        </w:rPr>
-        <w:t xml:space="preserve"> </w:t>
-      </w:r>
-      <w:r>
-        <w:rPr>
-          <w:lang w:val="en-US"/>
-        </w:rPr>
-        <w:t>yang di random!</w:t>
+        <w:rPr>
+          <w:lang w:val="en-US"/>
+        </w:rPr>
+      </w:pPr>
+      <w:proofErr w:type="spellStart"/>
+      <w:r>
+        <w:rPr>
+          <w:lang w:val="en-US"/>
+        </w:rPr>
+        <w:t>Memasukkan</w:t>
+      </w:r>
+      <w:proofErr w:type="spellEnd"/>
+      <w:r>
+        <w:rPr>
+          <w:lang w:val="en-US"/>
+        </w:rPr>
+        <w:t xml:space="preserve"> </w:t>
+      </w:r>
+      <w:proofErr w:type="spellStart"/>
+      <w:r>
+        <w:rPr>
+          <w:lang w:val="en-US"/>
+        </w:rPr>
+        <w:t>huruf</w:t>
+      </w:r>
+      <w:proofErr w:type="spellEnd"/>
+      <w:r>
+        <w:rPr>
+          <w:lang w:val="en-US"/>
+        </w:rPr>
+        <w:t xml:space="preserve"> </w:t>
+      </w:r>
+      <w:proofErr w:type="spellStart"/>
+      <w:r>
+        <w:rPr>
+          <w:lang w:val="en-US"/>
+        </w:rPr>
+        <w:t>selain</w:t>
+      </w:r>
+      <w:proofErr w:type="spellEnd"/>
+      <w:r>
+        <w:rPr>
+          <w:lang w:val="en-US"/>
+        </w:rPr>
+        <w:t xml:space="preserve"> Y </w:t>
+      </w:r>
+      <w:proofErr w:type="spellStart"/>
+      <w:r>
+        <w:rPr>
+          <w:lang w:val="en-US"/>
+        </w:rPr>
+        <w:t>setelah</w:t>
+      </w:r>
+      <w:proofErr w:type="spellEnd"/>
+      <w:r>
+        <w:rPr>
+          <w:lang w:val="en-US"/>
+        </w:rPr>
+        <w:t xml:space="preserve"> </w:t>
+      </w:r>
+      <w:proofErr w:type="spellStart"/>
+      <w:r>
+        <w:rPr>
+          <w:lang w:val="en-US"/>
+        </w:rPr>
+        <w:t>pertanyaan</w:t>
+      </w:r>
+      <w:proofErr w:type="spellEnd"/>
+      <w:r>
+        <w:rPr>
+          <w:lang w:val="en-US"/>
+        </w:rPr>
+        <w:t xml:space="preserve"> </w:t>
+      </w:r>
+      <w:proofErr w:type="spellStart"/>
+      <w:r>
+        <w:rPr>
+          <w:lang w:val="en-US"/>
+        </w:rPr>
+        <w:t>Apakah</w:t>
+      </w:r>
+      <w:proofErr w:type="spellEnd"/>
+      <w:r>
+        <w:rPr>
+          <w:lang w:val="en-US"/>
+        </w:rPr>
+        <w:t xml:space="preserve"> </w:t>
+      </w:r>
+      <w:proofErr w:type="spellStart"/>
+      <w:r>
+        <w:rPr>
+          <w:lang w:val="en-US"/>
+        </w:rPr>
+        <w:t>ingin</w:t>
+      </w:r>
+      <w:proofErr w:type="spellEnd"/>
+      <w:r>
+        <w:rPr>
+          <w:lang w:val="en-US"/>
+        </w:rPr>
+        <w:t xml:space="preserve"> </w:t>
+      </w:r>
+      <w:proofErr w:type="spellStart"/>
+      <w:r>
+        <w:rPr>
+          <w:lang w:val="en-US"/>
+        </w:rPr>
+        <w:t>mengulang</w:t>
+      </w:r>
+      <w:proofErr w:type="spellEnd"/>
+      <w:r>
+        <w:rPr>
+          <w:lang w:val="en-US"/>
+        </w:rPr>
+        <w:t xml:space="preserve"> </w:t>
+      </w:r>
+      <w:proofErr w:type="spellStart"/>
+      <w:r>
+        <w:rPr>
+          <w:lang w:val="en-US"/>
+        </w:rPr>
+        <w:t>permainan</w:t>
+      </w:r>
+      <w:proofErr w:type="spellEnd"/>
+      <w:r>
+        <w:rPr>
+          <w:lang w:val="en-US"/>
+        </w:rPr>
+        <w:t>?</w:t>
       </w:r>
     </w:p>
     <w:p>
@@ -5893,6 +5727,487 @@
         <w:rPr>
           <w:lang w:val="en-US"/>
         </w:rPr>
+        <w:t>Modifikasi</w:t>
+      </w:r>
+      <w:proofErr w:type="spellEnd"/>
+      <w:r>
+        <w:rPr>
+          <w:lang w:val="en-US"/>
+        </w:rPr>
+        <w:t xml:space="preserve"> program di </w:t>
+      </w:r>
+      <w:proofErr w:type="spellStart"/>
+      <w:r>
+        <w:rPr>
+          <w:lang w:val="en-US"/>
+        </w:rPr>
+        <w:t>atas</w:t>
+      </w:r>
+      <w:proofErr w:type="spellEnd"/>
+      <w:r>
+        <w:rPr>
+          <w:lang w:val="en-US"/>
+        </w:rPr>
+        <w:t xml:space="preserve">, </w:t>
+      </w:r>
+      <w:proofErr w:type="spellStart"/>
+      <w:r>
+        <w:rPr>
+          <w:lang w:val="en-US"/>
+        </w:rPr>
+        <w:t>sehingga</w:t>
+      </w:r>
+      <w:proofErr w:type="spellEnd"/>
+      <w:r>
+        <w:rPr>
+          <w:lang w:val="en-US"/>
+        </w:rPr>
+        <w:t xml:space="preserve"> </w:t>
+      </w:r>
+      <w:proofErr w:type="spellStart"/>
+      <w:r>
+        <w:rPr>
+          <w:lang w:val="en-US"/>
+        </w:rPr>
+        <w:t>bisa</w:t>
+      </w:r>
+      <w:proofErr w:type="spellEnd"/>
+      <w:r>
+        <w:rPr>
+          <w:lang w:val="en-US"/>
+        </w:rPr>
+        <w:t xml:space="preserve"> </w:t>
+      </w:r>
+      <w:proofErr w:type="spellStart"/>
+      <w:r>
+        <w:rPr>
+          <w:lang w:val="en-US"/>
+        </w:rPr>
+        <w:t>menampilkan</w:t>
+      </w:r>
+      <w:proofErr w:type="spellEnd"/>
+      <w:r>
+        <w:rPr>
+          <w:lang w:val="en-US"/>
+        </w:rPr>
+        <w:t xml:space="preserve"> </w:t>
+      </w:r>
+      <w:proofErr w:type="spellStart"/>
+      <w:r>
+        <w:rPr>
+          <w:lang w:val="en-US"/>
+        </w:rPr>
+        <w:t>informasi</w:t>
+      </w:r>
+      <w:proofErr w:type="spellEnd"/>
+      <w:r>
+        <w:rPr>
+          <w:lang w:val="en-US"/>
+        </w:rPr>
+        <w:t xml:space="preserve"> </w:t>
+      </w:r>
+      <w:proofErr w:type="spellStart"/>
+      <w:proofErr w:type="gramStart"/>
+      <w:r>
+        <w:rPr>
+          <w:lang w:val="en-US"/>
+        </w:rPr>
+        <w:t>mengenai</w:t>
+      </w:r>
+      <w:proofErr w:type="spellEnd"/>
+      <w:r>
+        <w:rPr>
+          <w:lang w:val="en-US"/>
+        </w:rPr>
+        <w:t xml:space="preserve"> :</w:t>
+      </w:r>
+      <w:proofErr w:type="gramEnd"/>
+      <w:r>
+        <w:rPr>
+          <w:lang w:val="en-US"/>
+        </w:rPr>
+        <w:t xml:space="preserve"> input </w:t>
+      </w:r>
+      <w:proofErr w:type="spellStart"/>
+      <w:r>
+        <w:rPr>
+          <w:lang w:val="en-US"/>
+        </w:rPr>
+        <w:t>nilai</w:t>
+      </w:r>
+      <w:proofErr w:type="spellEnd"/>
+      <w:r>
+        <w:rPr>
+          <w:lang w:val="en-US"/>
+        </w:rPr>
+        <w:t xml:space="preserve"> </w:t>
+      </w:r>
+      <w:proofErr w:type="spellStart"/>
+      <w:r>
+        <w:rPr>
+          <w:lang w:val="en-US"/>
+        </w:rPr>
+        <w:t>tebakan</w:t>
+      </w:r>
+      <w:proofErr w:type="spellEnd"/>
+      <w:r>
+        <w:rPr>
+          <w:lang w:val="en-US"/>
+        </w:rPr>
+        <w:t xml:space="preserve"> yang </w:t>
+      </w:r>
+      <w:proofErr w:type="spellStart"/>
+      <w:r>
+        <w:rPr>
+          <w:lang w:val="en-US"/>
+        </w:rPr>
+        <w:t>dimasukan</w:t>
+      </w:r>
+      <w:proofErr w:type="spellEnd"/>
+      <w:r>
+        <w:rPr>
+          <w:lang w:val="en-US"/>
+        </w:rPr>
+        <w:t xml:space="preserve"> </w:t>
+      </w:r>
+      <w:proofErr w:type="spellStart"/>
+      <w:r>
+        <w:rPr>
+          <w:lang w:val="en-US"/>
+        </w:rPr>
+        <w:t>oleh</w:t>
+      </w:r>
+      <w:proofErr w:type="spellEnd"/>
+      <w:r>
+        <w:rPr>
+          <w:lang w:val="en-US"/>
+        </w:rPr>
+        <w:t xml:space="preserve"> user </w:t>
+      </w:r>
+      <w:proofErr w:type="spellStart"/>
+      <w:r>
+        <w:rPr>
+          <w:lang w:val="en-US"/>
+        </w:rPr>
+        <w:t>apakah</w:t>
+      </w:r>
+      <w:proofErr w:type="spellEnd"/>
+      <w:r>
+        <w:rPr>
+          <w:lang w:val="en-US"/>
+        </w:rPr>
+        <w:t xml:space="preserve"> </w:t>
+      </w:r>
+      <w:proofErr w:type="spellStart"/>
+      <w:r>
+        <w:rPr>
+          <w:lang w:val="en-US"/>
+        </w:rPr>
+        <w:t>lebih</w:t>
+      </w:r>
+      <w:proofErr w:type="spellEnd"/>
+      <w:r>
+        <w:rPr>
+          <w:lang w:val="en-US"/>
+        </w:rPr>
+        <w:t xml:space="preserve"> </w:t>
+      </w:r>
+      <w:proofErr w:type="spellStart"/>
+      <w:r>
+        <w:rPr>
+          <w:lang w:val="en-US"/>
+        </w:rPr>
+        <w:t>kecil</w:t>
+      </w:r>
+      <w:proofErr w:type="spellEnd"/>
+      <w:r>
+        <w:rPr>
+          <w:lang w:val="en-US"/>
+        </w:rPr>
+        <w:t xml:space="preserve"> </w:t>
+      </w:r>
+      <w:proofErr w:type="spellStart"/>
+      <w:r>
+        <w:rPr>
+          <w:lang w:val="en-US"/>
+        </w:rPr>
+        <w:t>atau</w:t>
+      </w:r>
+      <w:proofErr w:type="spellEnd"/>
+      <w:r>
+        <w:rPr>
+          <w:lang w:val="en-US"/>
+        </w:rPr>
+        <w:t xml:space="preserve"> </w:t>
+      </w:r>
+      <w:proofErr w:type="spellStart"/>
+      <w:r>
+        <w:rPr>
+          <w:lang w:val="en-US"/>
+        </w:rPr>
+        <w:t>lebih</w:t>
+      </w:r>
+      <w:proofErr w:type="spellEnd"/>
+      <w:r>
+        <w:rPr>
+          <w:lang w:val="en-US"/>
+        </w:rPr>
+        <w:t xml:space="preserve"> </w:t>
+      </w:r>
+      <w:proofErr w:type="spellStart"/>
+      <w:r>
+        <w:rPr>
+          <w:lang w:val="en-US"/>
+        </w:rPr>
+        <w:t>besar</w:t>
+      </w:r>
+      <w:proofErr w:type="spellEnd"/>
+      <w:r>
+        <w:rPr>
+          <w:lang w:val="en-US"/>
+        </w:rPr>
+        <w:t xml:space="preserve"> </w:t>
+      </w:r>
+      <w:proofErr w:type="spellStart"/>
+      <w:r>
+        <w:rPr>
+          <w:lang w:val="en-US"/>
+        </w:rPr>
+        <w:t>dari</w:t>
+      </w:r>
+      <w:proofErr w:type="spellEnd"/>
+      <w:r>
+        <w:rPr>
+          <w:lang w:val="en-US"/>
+        </w:rPr>
+        <w:t xml:space="preserve"> </w:t>
+      </w:r>
+      <w:proofErr w:type="spellStart"/>
+      <w:r>
+        <w:rPr>
+          <w:lang w:val="en-US"/>
+        </w:rPr>
+        <w:t>jawaban</w:t>
+      </w:r>
+      <w:proofErr w:type="spellEnd"/>
+      <w:r>
+        <w:rPr>
+          <w:lang w:val="en-US"/>
+        </w:rPr>
+        <w:t>/number</w:t>
+      </w:r>
+      <w:r>
+        <w:rPr>
+          <w:lang w:val="en-US"/>
+        </w:rPr>
+        <w:t xml:space="preserve"> </w:t>
+      </w:r>
+      <w:r>
+        <w:rPr>
+          <w:lang w:val="en-US"/>
+        </w:rPr>
+        <w:t>yang di random!</w:t>
+      </w:r>
+    </w:p>
+    <w:p>
+      <w:pPr>
+        <w:pStyle w:val="ListParagraph"/>
+        <w:rPr>
+          <w:lang w:val="en-US"/>
+        </w:rPr>
+      </w:pPr>
+      <w:r>
+        <w:rPr>
+          <w:lang w:val="en-US"/>
+        </w:rPr>
+        <w:lastRenderedPageBreak/>
+        <w:drawing>
+          <wp:inline distT="0" distB="0" distL="0" distR="0" wp14:anchorId="694C8358" wp14:editId="6991A3D3">
+            <wp:extent cx="5731510" cy="3014980"/>
+            <wp:effectExtent l="0" t="0" r="2540" b="0"/>
+            <wp:docPr id="9" name="Picture 9"/>
+            <wp:cNvGraphicFramePr>
+              <a:graphicFrameLocks xmlns:a="http://schemas.openxmlformats.org/drawingml/2006/main" noChangeAspect="1"/>
+            </wp:cNvGraphicFramePr>
+            <a:graphic xmlns:a="http://schemas.openxmlformats.org/drawingml/2006/main">
+              <a:graphicData uri="http://schemas.openxmlformats.org/drawingml/2006/picture">
+                <pic:pic xmlns:pic="http://schemas.openxmlformats.org/drawingml/2006/picture">
+                  <pic:nvPicPr>
+                    <pic:cNvPr id="1" name=""/>
+                    <pic:cNvPicPr/>
+                  </pic:nvPicPr>
+                  <pic:blipFill>
+                    <a:blip r:embed="rId14"/>
+                    <a:stretch>
+                      <a:fillRect/>
+                    </a:stretch>
+                  </pic:blipFill>
+                  <pic:spPr>
+                    <a:xfrm>
+                      <a:off x="0" y="0"/>
+                      <a:ext cx="5731510" cy="3014980"/>
+                    </a:xfrm>
+                    <a:prstGeom prst="rect">
+                      <a:avLst/>
+                    </a:prstGeom>
+                  </pic:spPr>
+                </pic:pic>
+              </a:graphicData>
+            </a:graphic>
+          </wp:inline>
+        </w:drawing>
+      </w:r>
+    </w:p>
+    <w:p>
+      <w:pPr>
+        <w:pStyle w:val="ListParagraph"/>
+        <w:rPr>
+          <w:lang w:val="en-US"/>
+        </w:rPr>
+      </w:pPr>
+      <w:proofErr w:type="spellStart"/>
+      <w:r>
+        <w:rPr>
+          <w:lang w:val="en-US"/>
+        </w:rPr>
+        <w:t>Menambahkan</w:t>
+      </w:r>
+      <w:proofErr w:type="spellEnd"/>
+      <w:r>
+        <w:rPr>
+          <w:lang w:val="en-US"/>
+        </w:rPr>
+        <w:t xml:space="preserve"> </w:t>
+      </w:r>
+      <w:proofErr w:type="spellStart"/>
+      <w:r>
+        <w:rPr>
+          <w:lang w:val="en-US"/>
+        </w:rPr>
+        <w:t>percabangan</w:t>
+      </w:r>
+      <w:proofErr w:type="spellEnd"/>
+      <w:r>
+        <w:rPr>
+          <w:lang w:val="en-US"/>
+        </w:rPr>
+        <w:t xml:space="preserve"> </w:t>
+      </w:r>
+      <w:proofErr w:type="spellStart"/>
+      <w:r>
+        <w:rPr>
+          <w:lang w:val="en-US"/>
+        </w:rPr>
+        <w:t>dengan</w:t>
+      </w:r>
+      <w:proofErr w:type="spellEnd"/>
+      <w:r>
+        <w:rPr>
+          <w:lang w:val="en-US"/>
+        </w:rPr>
+        <w:t xml:space="preserve"> </w:t>
+      </w:r>
+      <w:proofErr w:type="spellStart"/>
+      <w:r>
+        <w:rPr>
+          <w:lang w:val="en-US"/>
+        </w:rPr>
+        <w:t>kondisi</w:t>
+      </w:r>
+      <w:proofErr w:type="spellEnd"/>
+      <w:r>
+        <w:rPr>
+          <w:lang w:val="en-US"/>
+        </w:rPr>
+        <w:t xml:space="preserve"> </w:t>
+      </w:r>
+      <w:proofErr w:type="spellStart"/>
+      <w:r>
+        <w:rPr>
+          <w:lang w:val="en-US"/>
+        </w:rPr>
+        <w:t>tebakan</w:t>
+      </w:r>
+      <w:proofErr w:type="spellEnd"/>
+      <w:r>
+        <w:rPr>
+          <w:lang w:val="en-US"/>
+        </w:rPr>
+        <w:t xml:space="preserve"> </w:t>
+      </w:r>
+      <w:proofErr w:type="spellStart"/>
+      <w:r>
+        <w:rPr>
+          <w:lang w:val="en-US"/>
+        </w:rPr>
+        <w:t>lebih</w:t>
+      </w:r>
+      <w:proofErr w:type="spellEnd"/>
+      <w:r>
+        <w:rPr>
+          <w:lang w:val="en-US"/>
+        </w:rPr>
+        <w:t xml:space="preserve"> </w:t>
+      </w:r>
+      <w:proofErr w:type="spellStart"/>
+      <w:r>
+        <w:rPr>
+          <w:lang w:val="en-US"/>
+        </w:rPr>
+        <w:t>kecil</w:t>
+      </w:r>
+      <w:proofErr w:type="spellEnd"/>
+      <w:r>
+        <w:rPr>
+          <w:lang w:val="en-US"/>
+        </w:rPr>
+        <w:t xml:space="preserve"> </w:t>
+      </w:r>
+      <w:proofErr w:type="spellStart"/>
+      <w:r>
+        <w:rPr>
+          <w:lang w:val="en-US"/>
+        </w:rPr>
+        <w:t>dari</w:t>
+      </w:r>
+      <w:proofErr w:type="spellEnd"/>
+      <w:r>
+        <w:rPr>
+          <w:lang w:val="en-US"/>
+        </w:rPr>
+        <w:t xml:space="preserve"> </w:t>
+      </w:r>
+      <w:proofErr w:type="spellStart"/>
+      <w:r>
+        <w:rPr>
+          <w:lang w:val="en-US"/>
+        </w:rPr>
+        <w:t>jawaban</w:t>
+      </w:r>
+      <w:proofErr w:type="spellEnd"/>
+      <w:r>
+        <w:rPr>
+          <w:lang w:val="en-US"/>
+        </w:rPr>
+        <w:t>.</w:t>
+      </w:r>
+    </w:p>
+    <w:p>
+      <w:pPr>
+        <w:pStyle w:val="ListParagraph"/>
+        <w:numPr>
+          <w:ilvl w:val="0"/>
+          <w:numId w:val="5"/>
+        </w:numPr>
+        <w:rPr>
+          <w:lang w:val="en-US"/>
+        </w:rPr>
+      </w:pPr>
+      <w:proofErr w:type="spellStart"/>
+      <w:r>
+        <w:rPr>
+          <w:lang w:val="en-US"/>
+        </w:rPr>
         <w:t>Silakan</w:t>
       </w:r>
       <w:proofErr w:type="spellEnd"/>
@@ -5938,6 +6253,1277 @@
         <w:t>Anda</w:t>
       </w:r>
       <w:proofErr w:type="spellEnd"/>
+    </w:p>
+    <w:p>
+      <w:pPr>
+        <w:rPr>
+          <w:lang w:val="en-US"/>
+        </w:rPr>
+      </w:pPr>
+    </w:p>
+    <w:p>
+      <w:pPr>
+        <w:rPr>
+          <w:lang w:val="en-US"/>
+        </w:rPr>
+      </w:pPr>
+      <w:proofErr w:type="spellStart"/>
+      <w:r>
+        <w:rPr>
+          <w:lang w:val="en-US"/>
+        </w:rPr>
+        <w:t>Percobaan</w:t>
+      </w:r>
+      <w:proofErr w:type="spellEnd"/>
+      <w:r>
+        <w:rPr>
+          <w:lang w:val="en-US"/>
+        </w:rPr>
+        <w:t xml:space="preserve"> 5</w:t>
+      </w:r>
+    </w:p>
+    <w:p>
+      <w:pPr>
+        <w:jc w:val="center"/>
+        <w:rPr>
+          <w:lang w:val="en-US"/>
+        </w:rPr>
+      </w:pPr>
+      <w:r>
+        <w:rPr>
+          <w:lang w:val="en-US"/>
+        </w:rPr>
+        <w:drawing>
+          <wp:inline distT="0" distB="0" distL="0" distR="0" wp14:anchorId="2106667A" wp14:editId="50F9DDA9">
+            <wp:extent cx="4744112" cy="3696216"/>
+            <wp:effectExtent l="0" t="0" r="0" b="0"/>
+            <wp:docPr id="10" name="Picture 10"/>
+            <wp:cNvGraphicFramePr>
+              <a:graphicFrameLocks xmlns:a="http://schemas.openxmlformats.org/drawingml/2006/main" noChangeAspect="1"/>
+            </wp:cNvGraphicFramePr>
+            <a:graphic xmlns:a="http://schemas.openxmlformats.org/drawingml/2006/main">
+              <a:graphicData uri="http://schemas.openxmlformats.org/drawingml/2006/picture">
+                <pic:pic xmlns:pic="http://schemas.openxmlformats.org/drawingml/2006/picture">
+                  <pic:nvPicPr>
+                    <pic:cNvPr id="1" name=""/>
+                    <pic:cNvPicPr/>
+                  </pic:nvPicPr>
+                  <pic:blipFill>
+                    <a:blip r:embed="rId15"/>
+                    <a:stretch>
+                      <a:fillRect/>
+                    </a:stretch>
+                  </pic:blipFill>
+                  <pic:spPr>
+                    <a:xfrm>
+                      <a:off x="0" y="0"/>
+                      <a:ext cx="4744112" cy="3696216"/>
+                    </a:xfrm>
+                    <a:prstGeom prst="rect">
+                      <a:avLst/>
+                    </a:prstGeom>
+                  </pic:spPr>
+                </pic:pic>
+              </a:graphicData>
+            </a:graphic>
+          </wp:inline>
+        </w:drawing>
+      </w:r>
+    </w:p>
+    <w:p>
+      <w:pPr>
+        <w:jc w:val="center"/>
+        <w:rPr>
+          <w:lang w:val="en-US"/>
+        </w:rPr>
+      </w:pPr>
+      <w:r>
+        <w:rPr>
+          <w:lang w:val="en-US"/>
+        </w:rPr>
+        <w:lastRenderedPageBreak/>
+        <w:drawing>
+          <wp:inline distT="0" distB="0" distL="0" distR="0" wp14:anchorId="0D890688" wp14:editId="2AD9DA0A">
+            <wp:extent cx="4744085" cy="1647946"/>
+            <wp:effectExtent l="0" t="0" r="0" b="9525"/>
+            <wp:docPr id="11" name="Picture 11"/>
+            <wp:cNvGraphicFramePr>
+              <a:graphicFrameLocks xmlns:a="http://schemas.openxmlformats.org/drawingml/2006/main" noChangeAspect="1"/>
+            </wp:cNvGraphicFramePr>
+            <a:graphic xmlns:a="http://schemas.openxmlformats.org/drawingml/2006/main">
+              <a:graphicData uri="http://schemas.openxmlformats.org/drawingml/2006/picture">
+                <pic:pic xmlns:pic="http://schemas.openxmlformats.org/drawingml/2006/picture">
+                  <pic:nvPicPr>
+                    <pic:cNvPr id="1" name=""/>
+                    <pic:cNvPicPr/>
+                  </pic:nvPicPr>
+                  <pic:blipFill>
+                    <a:blip r:embed="rId16"/>
+                    <a:stretch>
+                      <a:fillRect/>
+                    </a:stretch>
+                  </pic:blipFill>
+                  <pic:spPr>
+                    <a:xfrm>
+                      <a:off x="0" y="0"/>
+                      <a:ext cx="4780714" cy="1660670"/>
+                    </a:xfrm>
+                    <a:prstGeom prst="rect">
+                      <a:avLst/>
+                    </a:prstGeom>
+                  </pic:spPr>
+                </pic:pic>
+              </a:graphicData>
+            </a:graphic>
+          </wp:inline>
+        </w:drawing>
+      </w:r>
+    </w:p>
+    <w:p>
+      <w:pPr>
+        <w:rPr>
+          <w:lang w:val="en-US"/>
+        </w:rPr>
+      </w:pPr>
+      <w:proofErr w:type="spellStart"/>
+      <w:r>
+        <w:rPr>
+          <w:lang w:val="en-US"/>
+        </w:rPr>
+        <w:t>Pertanyaan</w:t>
+      </w:r>
+      <w:proofErr w:type="spellEnd"/>
+    </w:p>
+    <w:p>
+      <w:pPr>
+        <w:pStyle w:val="ListParagraph"/>
+        <w:numPr>
+          <w:ilvl w:val="0"/>
+          <w:numId w:val="6"/>
+        </w:numPr>
+        <w:rPr>
+          <w:lang w:val="en-US"/>
+        </w:rPr>
+      </w:pPr>
+      <w:proofErr w:type="spellStart"/>
+      <w:r>
+        <w:rPr>
+          <w:lang w:val="en-US"/>
+        </w:rPr>
+        <w:t>Jelaskan</w:t>
+      </w:r>
+      <w:proofErr w:type="spellEnd"/>
+      <w:r>
+        <w:rPr>
+          <w:lang w:val="en-US"/>
+        </w:rPr>
+        <w:t xml:space="preserve"> </w:t>
+      </w:r>
+      <w:proofErr w:type="spellStart"/>
+      <w:r>
+        <w:rPr>
+          <w:lang w:val="en-US"/>
+        </w:rPr>
+        <w:t>alur</w:t>
+      </w:r>
+      <w:proofErr w:type="spellEnd"/>
+      <w:r>
+        <w:rPr>
+          <w:lang w:val="en-US"/>
+        </w:rPr>
+        <w:t xml:space="preserve"> program di </w:t>
+      </w:r>
+      <w:proofErr w:type="spellStart"/>
+      <w:r>
+        <w:rPr>
+          <w:lang w:val="en-US"/>
+        </w:rPr>
+        <w:t>atas</w:t>
+      </w:r>
+      <w:proofErr w:type="spellEnd"/>
+      <w:r>
+        <w:rPr>
+          <w:lang w:val="en-US"/>
+        </w:rPr>
+        <w:t>!</w:t>
+      </w:r>
+    </w:p>
+    <w:p>
+      <w:pPr>
+        <w:pStyle w:val="ListParagraph"/>
+        <w:rPr>
+          <w:lang w:val="en-US"/>
+        </w:rPr>
+      </w:pPr>
+      <w:r>
+        <w:rPr>
+          <w:lang w:val="en-US"/>
+        </w:rPr>
+        <w:t xml:space="preserve">Program </w:t>
+      </w:r>
+      <w:proofErr w:type="spellStart"/>
+      <w:r>
+        <w:rPr>
+          <w:lang w:val="en-US"/>
+        </w:rPr>
+        <w:t>meminta</w:t>
+      </w:r>
+      <w:proofErr w:type="spellEnd"/>
+      <w:r>
+        <w:rPr>
+          <w:lang w:val="en-US"/>
+        </w:rPr>
+        <w:t xml:space="preserve"> input </w:t>
+      </w:r>
+      <w:proofErr w:type="spellStart"/>
+      <w:r>
+        <w:rPr>
+          <w:lang w:val="en-US"/>
+        </w:rPr>
+        <w:t>sebanyak</w:t>
+      </w:r>
+      <w:proofErr w:type="spellEnd"/>
+      <w:r>
+        <w:rPr>
+          <w:lang w:val="en-US"/>
+        </w:rPr>
+        <w:t xml:space="preserve"> 35 kali yang </w:t>
+      </w:r>
+      <w:proofErr w:type="spellStart"/>
+      <w:r>
+        <w:rPr>
+          <w:lang w:val="en-US"/>
+        </w:rPr>
+        <w:t>kemudian</w:t>
+      </w:r>
+      <w:proofErr w:type="spellEnd"/>
+      <w:r>
+        <w:rPr>
+          <w:lang w:val="en-US"/>
+        </w:rPr>
+        <w:t xml:space="preserve"> </w:t>
+      </w:r>
+      <w:proofErr w:type="spellStart"/>
+      <w:r>
+        <w:rPr>
+          <w:lang w:val="en-US"/>
+        </w:rPr>
+        <w:t>disimpan</w:t>
+      </w:r>
+      <w:proofErr w:type="spellEnd"/>
+      <w:r>
+        <w:rPr>
+          <w:lang w:val="en-US"/>
+        </w:rPr>
+        <w:t xml:space="preserve"> </w:t>
+      </w:r>
+      <w:proofErr w:type="spellStart"/>
+      <w:r>
+        <w:rPr>
+          <w:lang w:val="en-US"/>
+        </w:rPr>
+        <w:t>dalam</w:t>
+      </w:r>
+      <w:proofErr w:type="spellEnd"/>
+      <w:r>
+        <w:rPr>
+          <w:lang w:val="en-US"/>
+        </w:rPr>
+        <w:t xml:space="preserve"> array </w:t>
+      </w:r>
+      <w:proofErr w:type="spellStart"/>
+      <w:r>
+        <w:rPr>
+          <w:lang w:val="en-US"/>
+        </w:rPr>
+        <w:t>dua</w:t>
+      </w:r>
+      <w:proofErr w:type="spellEnd"/>
+      <w:r>
+        <w:rPr>
+          <w:lang w:val="en-US"/>
+        </w:rPr>
+        <w:t xml:space="preserve"> </w:t>
+      </w:r>
+      <w:proofErr w:type="spellStart"/>
+      <w:r>
+        <w:rPr>
+          <w:lang w:val="en-US"/>
+        </w:rPr>
+        <w:t>dimensi</w:t>
+      </w:r>
+      <w:proofErr w:type="spellEnd"/>
+      <w:r>
+        <w:rPr>
+          <w:lang w:val="en-US"/>
+        </w:rPr>
+        <w:t xml:space="preserve"> </w:t>
+      </w:r>
+      <w:proofErr w:type="spellStart"/>
+      <w:r>
+        <w:rPr>
+          <w:lang w:val="en-US"/>
+        </w:rPr>
+        <w:t>dengan</w:t>
+      </w:r>
+      <w:proofErr w:type="spellEnd"/>
+      <w:r>
+        <w:rPr>
+          <w:lang w:val="en-US"/>
+        </w:rPr>
+        <w:t xml:space="preserve"> 5 </w:t>
+      </w:r>
+      <w:proofErr w:type="spellStart"/>
+      <w:r>
+        <w:rPr>
+          <w:lang w:val="en-US"/>
+        </w:rPr>
+        <w:t>baris</w:t>
+      </w:r>
+      <w:proofErr w:type="spellEnd"/>
+      <w:r>
+        <w:rPr>
+          <w:lang w:val="en-US"/>
+        </w:rPr>
+        <w:t xml:space="preserve"> </w:t>
+      </w:r>
+      <w:proofErr w:type="spellStart"/>
+      <w:r>
+        <w:rPr>
+          <w:lang w:val="en-US"/>
+        </w:rPr>
+        <w:t>dan</w:t>
+      </w:r>
+      <w:proofErr w:type="spellEnd"/>
+      <w:r>
+        <w:rPr>
+          <w:lang w:val="en-US"/>
+        </w:rPr>
+        <w:t xml:space="preserve"> 7 </w:t>
+      </w:r>
+      <w:proofErr w:type="spellStart"/>
+      <w:r>
+        <w:rPr>
+          <w:lang w:val="en-US"/>
+        </w:rPr>
+        <w:t>kolom</w:t>
+      </w:r>
+      <w:proofErr w:type="spellEnd"/>
+      <w:r>
+        <w:rPr>
+          <w:lang w:val="en-US"/>
+        </w:rPr>
+        <w:t xml:space="preserve">. </w:t>
+      </w:r>
+      <w:proofErr w:type="spellStart"/>
+      <w:r>
+        <w:rPr>
+          <w:lang w:val="en-US"/>
+        </w:rPr>
+        <w:t>Kemudian</w:t>
+      </w:r>
+      <w:proofErr w:type="spellEnd"/>
+      <w:r>
+        <w:rPr>
+          <w:lang w:val="en-US"/>
+        </w:rPr>
+        <w:t xml:space="preserve"> program </w:t>
+      </w:r>
+      <w:proofErr w:type="spellStart"/>
+      <w:r>
+        <w:rPr>
+          <w:lang w:val="en-US"/>
+        </w:rPr>
+        <w:t>akan</w:t>
+      </w:r>
+      <w:proofErr w:type="spellEnd"/>
+      <w:r>
+        <w:rPr>
+          <w:lang w:val="en-US"/>
+        </w:rPr>
+        <w:t xml:space="preserve"> </w:t>
+      </w:r>
+      <w:proofErr w:type="spellStart"/>
+      <w:r>
+        <w:rPr>
+          <w:lang w:val="en-US"/>
+        </w:rPr>
+        <w:t>mencetak</w:t>
+      </w:r>
+      <w:proofErr w:type="spellEnd"/>
+      <w:r>
+        <w:rPr>
+          <w:lang w:val="en-US"/>
+        </w:rPr>
+        <w:t xml:space="preserve"> </w:t>
+      </w:r>
+      <w:proofErr w:type="spellStart"/>
+      <w:r>
+        <w:rPr>
+          <w:lang w:val="en-US"/>
+        </w:rPr>
+        <w:t>isi</w:t>
+      </w:r>
+      <w:proofErr w:type="spellEnd"/>
+      <w:r>
+        <w:rPr>
+          <w:lang w:val="en-US"/>
+        </w:rPr>
+        <w:t xml:space="preserve"> </w:t>
+      </w:r>
+      <w:proofErr w:type="spellStart"/>
+      <w:r>
+        <w:rPr>
+          <w:lang w:val="en-US"/>
+        </w:rPr>
+        <w:t>dari</w:t>
+      </w:r>
+      <w:proofErr w:type="spellEnd"/>
+      <w:r>
+        <w:rPr>
+          <w:lang w:val="en-US"/>
+        </w:rPr>
+        <w:t xml:space="preserve"> array yang </w:t>
+      </w:r>
+      <w:proofErr w:type="spellStart"/>
+      <w:r>
+        <w:rPr>
+          <w:lang w:val="en-US"/>
+        </w:rPr>
+        <w:t>telah</w:t>
+      </w:r>
+      <w:proofErr w:type="spellEnd"/>
+      <w:r>
+        <w:rPr>
+          <w:lang w:val="en-US"/>
+        </w:rPr>
+        <w:t xml:space="preserve"> </w:t>
+      </w:r>
+      <w:proofErr w:type="spellStart"/>
+      <w:r>
+        <w:rPr>
+          <w:lang w:val="en-US"/>
+        </w:rPr>
+        <w:t>diisi</w:t>
+      </w:r>
+      <w:proofErr w:type="spellEnd"/>
+      <w:r>
+        <w:rPr>
+          <w:lang w:val="en-US"/>
+        </w:rPr>
+        <w:t xml:space="preserve"> </w:t>
+      </w:r>
+      <w:proofErr w:type="spellStart"/>
+      <w:r>
+        <w:rPr>
+          <w:lang w:val="en-US"/>
+        </w:rPr>
+        <w:t>oleh</w:t>
+      </w:r>
+      <w:proofErr w:type="spellEnd"/>
+      <w:r>
+        <w:rPr>
+          <w:lang w:val="en-US"/>
+        </w:rPr>
+        <w:t xml:space="preserve"> </w:t>
+      </w:r>
+      <w:proofErr w:type="spellStart"/>
+      <w:r>
+        <w:rPr>
+          <w:lang w:val="en-US"/>
+        </w:rPr>
+        <w:t>inputan</w:t>
+      </w:r>
+      <w:proofErr w:type="spellEnd"/>
+      <w:r>
+        <w:rPr>
+          <w:lang w:val="en-US"/>
+        </w:rPr>
+        <w:t xml:space="preserve"> user.</w:t>
+      </w:r>
+    </w:p>
+    <w:p>
+      <w:pPr>
+        <w:pStyle w:val="ListParagraph"/>
+        <w:numPr>
+          <w:ilvl w:val="0"/>
+          <w:numId w:val="6"/>
+        </w:numPr>
+        <w:rPr>
+          <w:lang w:val="en-US"/>
+        </w:rPr>
+      </w:pPr>
+      <w:proofErr w:type="spellStart"/>
+      <w:r>
+        <w:rPr>
+          <w:lang w:val="en-US"/>
+        </w:rPr>
+        <w:t>Silakan</w:t>
+      </w:r>
+      <w:proofErr w:type="spellEnd"/>
+      <w:r>
+        <w:rPr>
+          <w:lang w:val="en-US"/>
+        </w:rPr>
+        <w:t xml:space="preserve"> </w:t>
+      </w:r>
+      <w:proofErr w:type="spellStart"/>
+      <w:r>
+        <w:rPr>
+          <w:lang w:val="en-US"/>
+        </w:rPr>
+        <w:t>modifikasi</w:t>
+      </w:r>
+      <w:proofErr w:type="spellEnd"/>
+      <w:r>
+        <w:rPr>
+          <w:lang w:val="en-US"/>
+        </w:rPr>
+        <w:t xml:space="preserve"> program di </w:t>
+      </w:r>
+      <w:proofErr w:type="spellStart"/>
+      <w:r>
+        <w:rPr>
+          <w:lang w:val="en-US"/>
+        </w:rPr>
+        <w:t>atas</w:t>
+      </w:r>
+      <w:proofErr w:type="spellEnd"/>
+      <w:r>
+        <w:rPr>
+          <w:lang w:val="en-US"/>
+        </w:rPr>
+        <w:t xml:space="preserve"> </w:t>
+      </w:r>
+      <w:proofErr w:type="spellStart"/>
+      <w:r>
+        <w:rPr>
+          <w:lang w:val="en-US"/>
+        </w:rPr>
+        <w:t>pada</w:t>
+      </w:r>
+      <w:proofErr w:type="spellEnd"/>
+      <w:r>
+        <w:rPr>
+          <w:lang w:val="en-US"/>
+        </w:rPr>
+        <w:t xml:space="preserve"> </w:t>
+      </w:r>
+      <w:proofErr w:type="spellStart"/>
+      <w:r>
+        <w:rPr>
+          <w:lang w:val="en-US"/>
+        </w:rPr>
+        <w:t>bagian</w:t>
+      </w:r>
+      <w:proofErr w:type="spellEnd"/>
+      <w:r>
+        <w:rPr>
+          <w:lang w:val="en-US"/>
+        </w:rPr>
+        <w:t xml:space="preserve"> </w:t>
+      </w:r>
+      <w:proofErr w:type="spellStart"/>
+      <w:r>
+        <w:rPr>
+          <w:lang w:val="en-US"/>
+        </w:rPr>
+        <w:t>untu</w:t>
+      </w:r>
+      <w:r>
+        <w:rPr>
+          <w:lang w:val="en-US"/>
+        </w:rPr>
+        <w:t>k</w:t>
+      </w:r>
+      <w:proofErr w:type="spellEnd"/>
+      <w:r>
+        <w:rPr>
+          <w:lang w:val="en-US"/>
+        </w:rPr>
+        <w:t xml:space="preserve"> </w:t>
+      </w:r>
+      <w:proofErr w:type="spellStart"/>
+      <w:r>
+        <w:rPr>
+          <w:lang w:val="en-US"/>
+        </w:rPr>
+        <w:t>menampilkan</w:t>
+      </w:r>
+      <w:proofErr w:type="spellEnd"/>
+      <w:r>
+        <w:rPr>
+          <w:lang w:val="en-US"/>
+        </w:rPr>
+        <w:t xml:space="preserve"> array </w:t>
+      </w:r>
+      <w:proofErr w:type="spellStart"/>
+      <w:r>
+        <w:rPr>
+          <w:lang w:val="en-US"/>
+        </w:rPr>
+        <w:t>menggunakan</w:t>
+      </w:r>
+      <w:proofErr w:type="spellEnd"/>
+      <w:r>
+        <w:rPr>
+          <w:lang w:val="en-US"/>
+        </w:rPr>
+        <w:t xml:space="preserve"> </w:t>
+      </w:r>
+      <w:proofErr w:type="spellStart"/>
+      <w:r>
+        <w:rPr>
+          <w:lang w:val="en-US"/>
+        </w:rPr>
+        <w:t>foreach</w:t>
+      </w:r>
+      <w:proofErr w:type="spellEnd"/>
+      <w:r>
+        <w:rPr>
+          <w:lang w:val="en-US"/>
+        </w:rPr>
+        <w:t>!</w:t>
+      </w:r>
+    </w:p>
+    <w:p>
+      <w:pPr>
+        <w:pStyle w:val="ListParagraph"/>
+        <w:rPr>
+          <w:lang w:val="en-US"/>
+        </w:rPr>
+      </w:pPr>
+      <w:r>
+        <w:rPr>
+          <w:lang w:val="en-US"/>
+        </w:rPr>
+        <w:drawing>
+          <wp:inline distT="0" distB="0" distL="0" distR="0" wp14:anchorId="0F798AD1" wp14:editId="5A5E09A2">
+            <wp:extent cx="4344006" cy="1771897"/>
+            <wp:effectExtent l="0" t="0" r="0" b="0"/>
+            <wp:docPr id="12" name="Picture 12"/>
+            <wp:cNvGraphicFramePr>
+              <a:graphicFrameLocks xmlns:a="http://schemas.openxmlformats.org/drawingml/2006/main" noChangeAspect="1"/>
+            </wp:cNvGraphicFramePr>
+            <a:graphic xmlns:a="http://schemas.openxmlformats.org/drawingml/2006/main">
+              <a:graphicData uri="http://schemas.openxmlformats.org/drawingml/2006/picture">
+                <pic:pic xmlns:pic="http://schemas.openxmlformats.org/drawingml/2006/picture">
+                  <pic:nvPicPr>
+                    <pic:cNvPr id="1" name=""/>
+                    <pic:cNvPicPr/>
+                  </pic:nvPicPr>
+                  <pic:blipFill>
+                    <a:blip r:embed="rId17"/>
+                    <a:stretch>
+                      <a:fillRect/>
+                    </a:stretch>
+                  </pic:blipFill>
+                  <pic:spPr>
+                    <a:xfrm>
+                      <a:off x="0" y="0"/>
+                      <a:ext cx="4344006" cy="1771897"/>
+                    </a:xfrm>
+                    <a:prstGeom prst="rect">
+                      <a:avLst/>
+                    </a:prstGeom>
+                  </pic:spPr>
+                </pic:pic>
+              </a:graphicData>
+            </a:graphic>
+          </wp:inline>
+        </w:drawing>
+      </w:r>
+    </w:p>
+    <w:p>
+      <w:pPr>
+        <w:pStyle w:val="ListParagraph"/>
+        <w:numPr>
+          <w:ilvl w:val="0"/>
+          <w:numId w:val="6"/>
+        </w:numPr>
+        <w:rPr>
+          <w:lang w:val="en-US"/>
+        </w:rPr>
+      </w:pPr>
+      <w:proofErr w:type="spellStart"/>
+      <w:r>
+        <w:rPr>
+          <w:lang w:val="en-US"/>
+        </w:rPr>
+        <w:t>Modifikasi</w:t>
+      </w:r>
+      <w:proofErr w:type="spellEnd"/>
+      <w:r>
+        <w:rPr>
+          <w:lang w:val="en-US"/>
+        </w:rPr>
+        <w:t xml:space="preserve"> program di </w:t>
+      </w:r>
+      <w:proofErr w:type="spellStart"/>
+      <w:r>
+        <w:rPr>
+          <w:lang w:val="en-US"/>
+        </w:rPr>
+        <w:t>atas</w:t>
+      </w:r>
+      <w:proofErr w:type="spellEnd"/>
+      <w:r>
+        <w:rPr>
+          <w:lang w:val="en-US"/>
+        </w:rPr>
+        <w:t xml:space="preserve"> </w:t>
+      </w:r>
+      <w:proofErr w:type="spellStart"/>
+      <w:r>
+        <w:rPr>
+          <w:lang w:val="en-US"/>
+        </w:rPr>
+        <w:t>sehingga</w:t>
+      </w:r>
+      <w:proofErr w:type="spellEnd"/>
+      <w:r>
+        <w:rPr>
+          <w:lang w:val="en-US"/>
+        </w:rPr>
+        <w:t xml:space="preserve"> </w:t>
+      </w:r>
+      <w:proofErr w:type="spellStart"/>
+      <w:r>
+        <w:rPr>
+          <w:lang w:val="en-US"/>
+        </w:rPr>
+        <w:t>bisa</w:t>
+      </w:r>
+      <w:proofErr w:type="spellEnd"/>
+      <w:r>
+        <w:rPr>
+          <w:lang w:val="en-US"/>
+        </w:rPr>
+        <w:t xml:space="preserve"> </w:t>
+      </w:r>
+      <w:proofErr w:type="spellStart"/>
+      <w:r>
+        <w:rPr>
+          <w:lang w:val="en-US"/>
+        </w:rPr>
+        <w:t>menampilkan</w:t>
+      </w:r>
+      <w:proofErr w:type="spellEnd"/>
+      <w:r>
+        <w:rPr>
+          <w:lang w:val="en-US"/>
+        </w:rPr>
+        <w:t xml:space="preserve"> </w:t>
+      </w:r>
+      <w:proofErr w:type="spellStart"/>
+      <w:r>
+        <w:rPr>
+          <w:lang w:val="en-US"/>
+        </w:rPr>
+        <w:t>nilai</w:t>
+      </w:r>
+      <w:proofErr w:type="spellEnd"/>
+      <w:r>
+        <w:rPr>
+          <w:lang w:val="en-US"/>
+        </w:rPr>
+        <w:t xml:space="preserve"> rata-rata </w:t>
+      </w:r>
+      <w:proofErr w:type="spellStart"/>
+      <w:r>
+        <w:rPr>
+          <w:lang w:val="en-US"/>
+        </w:rPr>
+        <w:t>masing-masing</w:t>
+      </w:r>
+      <w:proofErr w:type="spellEnd"/>
+      <w:r>
+        <w:rPr>
+          <w:lang w:val="en-US"/>
+        </w:rPr>
+        <w:t xml:space="preserve"> </w:t>
+      </w:r>
+      <w:proofErr w:type="spellStart"/>
+      <w:r>
+        <w:rPr>
+          <w:lang w:val="en-US"/>
+        </w:rPr>
+        <w:t>kota</w:t>
+      </w:r>
+      <w:proofErr w:type="spellEnd"/>
+      <w:r>
+        <w:rPr>
+          <w:lang w:val="en-US"/>
+        </w:rPr>
+        <w:t>!</w:t>
+      </w:r>
+    </w:p>
+    <w:p>
+      <w:pPr>
+        <w:pStyle w:val="ListParagraph"/>
+        <w:rPr>
+          <w:lang w:val="en-US"/>
+        </w:rPr>
+      </w:pPr>
+      <w:r>
+        <w:rPr>
+          <w:lang w:val="en-US"/>
+        </w:rPr>
+        <w:lastRenderedPageBreak/>
+        <w:drawing>
+          <wp:inline distT="0" distB="0" distL="0" distR="0" wp14:anchorId="37E48897" wp14:editId="1AB67032">
+            <wp:extent cx="5731510" cy="4210050"/>
+            <wp:effectExtent l="0" t="0" r="2540" b="0"/>
+            <wp:docPr id="13" name="Picture 13"/>
+            <wp:cNvGraphicFramePr>
+              <a:graphicFrameLocks xmlns:a="http://schemas.openxmlformats.org/drawingml/2006/main" noChangeAspect="1"/>
+            </wp:cNvGraphicFramePr>
+            <a:graphic xmlns:a="http://schemas.openxmlformats.org/drawingml/2006/main">
+              <a:graphicData uri="http://schemas.openxmlformats.org/drawingml/2006/picture">
+                <pic:pic xmlns:pic="http://schemas.openxmlformats.org/drawingml/2006/picture">
+                  <pic:nvPicPr>
+                    <pic:cNvPr id="1" name=""/>
+                    <pic:cNvPicPr/>
+                  </pic:nvPicPr>
+                  <pic:blipFill>
+                    <a:blip r:embed="rId18"/>
+                    <a:stretch>
+                      <a:fillRect/>
+                    </a:stretch>
+                  </pic:blipFill>
+                  <pic:spPr>
+                    <a:xfrm>
+                      <a:off x="0" y="0"/>
+                      <a:ext cx="5731510" cy="4210050"/>
+                    </a:xfrm>
+                    <a:prstGeom prst="rect">
+                      <a:avLst/>
+                    </a:prstGeom>
+                  </pic:spPr>
+                </pic:pic>
+              </a:graphicData>
+            </a:graphic>
+          </wp:inline>
+        </w:drawing>
+      </w:r>
+    </w:p>
+    <w:p>
+      <w:pPr>
+        <w:pStyle w:val="ListParagraph"/>
+        <w:numPr>
+          <w:ilvl w:val="0"/>
+          <w:numId w:val="6"/>
+        </w:numPr>
+        <w:rPr>
+          <w:lang w:val="en-US"/>
+        </w:rPr>
+      </w:pPr>
+      <w:proofErr w:type="spellStart"/>
+      <w:r>
+        <w:rPr>
+          <w:lang w:val="en-US"/>
+        </w:rPr>
+        <w:t>Silakan</w:t>
+      </w:r>
+      <w:proofErr w:type="spellEnd"/>
+      <w:r>
+        <w:rPr>
+          <w:lang w:val="en-US"/>
+        </w:rPr>
+        <w:t xml:space="preserve"> commit </w:t>
+      </w:r>
+      <w:proofErr w:type="spellStart"/>
+      <w:r>
+        <w:rPr>
+          <w:lang w:val="en-US"/>
+        </w:rPr>
+        <w:t>dan</w:t>
+      </w:r>
+      <w:proofErr w:type="spellEnd"/>
+      <w:r>
+        <w:rPr>
+          <w:lang w:val="en-US"/>
+        </w:rPr>
+        <w:t xml:space="preserve"> push </w:t>
+      </w:r>
+      <w:proofErr w:type="spellStart"/>
+      <w:r>
+        <w:rPr>
+          <w:lang w:val="en-US"/>
+        </w:rPr>
+        <w:t>ke</w:t>
+      </w:r>
+      <w:proofErr w:type="spellEnd"/>
+      <w:r>
+        <w:rPr>
+          <w:lang w:val="en-US"/>
+        </w:rPr>
+        <w:t xml:space="preserve"> repository </w:t>
+      </w:r>
+      <w:proofErr w:type="spellStart"/>
+      <w:r>
+        <w:rPr>
+          <w:lang w:val="en-US"/>
+        </w:rPr>
+        <w:t>Anda</w:t>
+      </w:r>
+      <w:proofErr w:type="spellEnd"/>
+      <w:r>
+        <w:rPr>
+          <w:lang w:val="en-US"/>
+        </w:rPr>
+        <w:t>.</w:t>
+      </w:r>
+    </w:p>
+    <w:p>
+      <w:pPr>
+        <w:pStyle w:val="ListParagraph"/>
+        <w:rPr>
+          <w:lang w:val="en-US"/>
+        </w:rPr>
+      </w:pPr>
+      <w:r>
+        <w:rPr>
+          <w:lang w:val="en-US"/>
+        </w:rPr>
+        <w:drawing>
+          <wp:inline distT="0" distB="0" distL="0" distR="0" wp14:anchorId="102AB53F" wp14:editId="466A6352">
+            <wp:extent cx="5731510" cy="3524250"/>
+            <wp:effectExtent l="0" t="0" r="2540" b="0"/>
+            <wp:docPr id="14" name="Picture 14"/>
+            <wp:cNvGraphicFramePr>
+              <a:graphicFrameLocks xmlns:a="http://schemas.openxmlformats.org/drawingml/2006/main" noChangeAspect="1"/>
+            </wp:cNvGraphicFramePr>
+            <a:graphic xmlns:a="http://schemas.openxmlformats.org/drawingml/2006/main">
+              <a:graphicData uri="http://schemas.openxmlformats.org/drawingml/2006/picture">
+                <pic:pic xmlns:pic="http://schemas.openxmlformats.org/drawingml/2006/picture">
+                  <pic:nvPicPr>
+                    <pic:cNvPr id="1" name=""/>
+                    <pic:cNvPicPr/>
+                  </pic:nvPicPr>
+                  <pic:blipFill>
+                    <a:blip r:embed="rId19"/>
+                    <a:stretch>
+                      <a:fillRect/>
+                    </a:stretch>
+                  </pic:blipFill>
+                  <pic:spPr>
+                    <a:xfrm>
+                      <a:off x="0" y="0"/>
+                      <a:ext cx="5731510" cy="3524250"/>
+                    </a:xfrm>
+                    <a:prstGeom prst="rect">
+                      <a:avLst/>
+                    </a:prstGeom>
+                  </pic:spPr>
+                </pic:pic>
+              </a:graphicData>
+            </a:graphic>
+          </wp:inline>
+        </w:drawing>
+      </w:r>
+    </w:p>
+    <w:p>
+      <w:pPr>
+        <w:rPr>
+          <w:lang w:val="en-US"/>
+        </w:rPr>
+      </w:pPr>
+      <w:r>
+        <w:rPr>
+          <w:lang w:val="en-US"/>
+        </w:rPr>
+        <w:br w:type="page"/>
+      </w:r>
+    </w:p>
+    <w:p>
+      <w:pPr>
+        <w:rPr>
+          <w:lang w:val="en-US"/>
+        </w:rPr>
+      </w:pPr>
+      <w:proofErr w:type="spellStart"/>
+      <w:r>
+        <w:rPr>
+          <w:lang w:val="en-US"/>
+        </w:rPr>
+        <w:lastRenderedPageBreak/>
+        <w:t>Tugas</w:t>
+      </w:r>
+      <w:proofErr w:type="spellEnd"/>
+      <w:r>
+        <w:rPr>
+          <w:lang w:val="en-US"/>
+        </w:rPr>
+        <w:t xml:space="preserve"> </w:t>
+      </w:r>
+      <w:proofErr w:type="spellStart"/>
+      <w:r>
+        <w:rPr>
+          <w:lang w:val="en-US"/>
+        </w:rPr>
+        <w:t>Individu</w:t>
+      </w:r>
+      <w:proofErr w:type="spellEnd"/>
+    </w:p>
+    <w:p>
+      <w:pPr>
+        <w:rPr>
+          <w:lang w:val="en-US"/>
+        </w:rPr>
+      </w:pPr>
+      <w:r>
+        <w:rPr>
+          <w:lang w:val="en-US"/>
+        </w:rPr>
+        <w:t xml:space="preserve">1. </w:t>
+      </w:r>
+      <w:proofErr w:type="spellStart"/>
+      <w:r>
+        <w:rPr>
+          <w:lang w:val="en-US"/>
+        </w:rPr>
+        <w:t>Nomor</w:t>
+      </w:r>
+      <w:proofErr w:type="spellEnd"/>
+      <w:r>
+        <w:rPr>
+          <w:lang w:val="en-US"/>
+        </w:rPr>
+        <w:t xml:space="preserve"> </w:t>
+      </w:r>
+      <w:proofErr w:type="spellStart"/>
+      <w:r>
+        <w:rPr>
+          <w:lang w:val="en-US"/>
+        </w:rPr>
+        <w:t>satu</w:t>
+      </w:r>
+      <w:proofErr w:type="spellEnd"/>
+    </w:p>
+    <w:p>
+      <w:pPr>
+        <w:jc w:val="center"/>
+        <w:rPr>
+          <w:lang w:val="en-US"/>
+        </w:rPr>
+      </w:pPr>
+      <w:r>
+        <w:rPr>
+          <w:lang w:val="en-US"/>
+        </w:rPr>
+        <w:drawing>
+          <wp:inline distT="0" distB="0" distL="0" distR="0" wp14:anchorId="1DC5BCA1" wp14:editId="0EC31A7A">
+            <wp:extent cx="4170822" cy="3556000"/>
+            <wp:effectExtent l="0" t="0" r="1270" b="6350"/>
+            <wp:docPr id="17" name="Picture 17"/>
+            <wp:cNvGraphicFramePr>
+              <a:graphicFrameLocks xmlns:a="http://schemas.openxmlformats.org/drawingml/2006/main" noChangeAspect="1"/>
+            </wp:cNvGraphicFramePr>
+            <a:graphic xmlns:a="http://schemas.openxmlformats.org/drawingml/2006/main">
+              <a:graphicData uri="http://schemas.openxmlformats.org/drawingml/2006/picture">
+                <pic:pic xmlns:pic="http://schemas.openxmlformats.org/drawingml/2006/picture">
+                  <pic:nvPicPr>
+                    <pic:cNvPr id="1" name=""/>
+                    <pic:cNvPicPr/>
+                  </pic:nvPicPr>
+                  <pic:blipFill>
+                    <a:blip r:embed="rId20"/>
+                    <a:stretch>
+                      <a:fillRect/>
+                    </a:stretch>
+                  </pic:blipFill>
+                  <pic:spPr>
+                    <a:xfrm>
+                      <a:off x="0" y="0"/>
+                      <a:ext cx="4172543" cy="3557467"/>
+                    </a:xfrm>
+                    <a:prstGeom prst="rect">
+                      <a:avLst/>
+                    </a:prstGeom>
+                  </pic:spPr>
+                </pic:pic>
+              </a:graphicData>
+            </a:graphic>
+          </wp:inline>
+        </w:drawing>
+      </w:r>
+    </w:p>
+    <w:p>
+      <w:pPr>
+        <w:rPr>
+          <w:lang w:val="en-US"/>
+        </w:rPr>
+      </w:pPr>
+      <w:r>
+        <w:rPr>
+          <w:lang w:val="en-US"/>
+        </w:rPr>
+        <w:t xml:space="preserve">2. </w:t>
+      </w:r>
+      <w:proofErr w:type="spellStart"/>
+      <w:r>
+        <w:rPr>
+          <w:lang w:val="en-US"/>
+        </w:rPr>
+        <w:t>Nomor</w:t>
+      </w:r>
+      <w:proofErr w:type="spellEnd"/>
+      <w:r>
+        <w:rPr>
+          <w:lang w:val="en-US"/>
+        </w:rPr>
+        <w:t xml:space="preserve"> </w:t>
+      </w:r>
+      <w:proofErr w:type="spellStart"/>
+      <w:r>
+        <w:rPr>
+          <w:lang w:val="en-US"/>
+        </w:rPr>
+        <w:t>dua</w:t>
+      </w:r>
+      <w:proofErr w:type="spellEnd"/>
+    </w:p>
+    <w:p>
+      <w:pPr>
+        <w:jc w:val="center"/>
+        <w:rPr>
+          <w:lang w:val="en-US"/>
+        </w:rPr>
+      </w:pPr>
+      <w:r>
+        <w:rPr>
+          <w:lang w:val="en-US"/>
+        </w:rPr>
+        <w:drawing>
+          <wp:inline distT="0" distB="0" distL="0" distR="0" wp14:anchorId="70C156FC" wp14:editId="2454594F">
+            <wp:extent cx="4010585" cy="3953427"/>
+            <wp:effectExtent l="0" t="0" r="9525" b="9525"/>
+            <wp:docPr id="18" name="Picture 18"/>
+            <wp:cNvGraphicFramePr>
+              <a:graphicFrameLocks xmlns:a="http://schemas.openxmlformats.org/drawingml/2006/main" noChangeAspect="1"/>
+            </wp:cNvGraphicFramePr>
+            <a:graphic xmlns:a="http://schemas.openxmlformats.org/drawingml/2006/main">
+              <a:graphicData uri="http://schemas.openxmlformats.org/drawingml/2006/picture">
+                <pic:pic xmlns:pic="http://schemas.openxmlformats.org/drawingml/2006/picture">
+                  <pic:nvPicPr>
+                    <pic:cNvPr id="1" name=""/>
+                    <pic:cNvPicPr/>
+                  </pic:nvPicPr>
+                  <pic:blipFill>
+                    <a:blip r:embed="rId21"/>
+                    <a:stretch>
+                      <a:fillRect/>
+                    </a:stretch>
+                  </pic:blipFill>
+                  <pic:spPr>
+                    <a:xfrm>
+                      <a:off x="0" y="0"/>
+                      <a:ext cx="4010585" cy="3953427"/>
+                    </a:xfrm>
+                    <a:prstGeom prst="rect">
+                      <a:avLst/>
+                    </a:prstGeom>
+                  </pic:spPr>
+                </pic:pic>
+              </a:graphicData>
+            </a:graphic>
+          </wp:inline>
+        </w:drawing>
+      </w:r>
+    </w:p>
+    <w:p>
+      <w:pPr>
+        <w:rPr>
+          <w:lang w:val="en-US"/>
+        </w:rPr>
+      </w:pPr>
+    </w:p>
+    <w:p>
+      <w:pPr>
+        <w:rPr>
+          <w:lang w:val="en-US"/>
+        </w:rPr>
+      </w:pPr>
+      <w:r>
+        <w:rPr>
+          <w:lang w:val="en-US"/>
+        </w:rPr>
+        <w:lastRenderedPageBreak/>
+        <w:t xml:space="preserve">3. </w:t>
+      </w:r>
+      <w:proofErr w:type="spellStart"/>
+      <w:r>
+        <w:rPr>
+          <w:lang w:val="en-US"/>
+        </w:rPr>
+        <w:t>Nomor</w:t>
+      </w:r>
+      <w:proofErr w:type="spellEnd"/>
+      <w:r>
+        <w:rPr>
+          <w:lang w:val="en-US"/>
+        </w:rPr>
+        <w:t xml:space="preserve"> </w:t>
+      </w:r>
+      <w:proofErr w:type="spellStart"/>
+      <w:r>
+        <w:rPr>
+          <w:lang w:val="en-US"/>
+        </w:rPr>
+        <w:t>tiga</w:t>
+      </w:r>
+      <w:bookmarkStart w:id="0" w:name="_GoBack"/>
+      <w:bookmarkEnd w:id="0"/>
+      <w:proofErr w:type="spellEnd"/>
+    </w:p>
+    <w:p>
+      <w:pPr>
+        <w:jc w:val="center"/>
+        <w:rPr>
+          <w:lang w:val="en-US"/>
+        </w:rPr>
+      </w:pPr>
+      <w:r>
+        <w:rPr>
+          <w:lang w:val="en-US"/>
+        </w:rPr>
+        <w:drawing>
+          <wp:inline distT="0" distB="0" distL="0" distR="0" wp14:anchorId="633D91CE" wp14:editId="69C45286">
+            <wp:extent cx="5144218" cy="4105848"/>
+            <wp:effectExtent l="0" t="0" r="0" b="9525"/>
+            <wp:docPr id="19" name="Picture 19"/>
+            <wp:cNvGraphicFramePr>
+              <a:graphicFrameLocks xmlns:a="http://schemas.openxmlformats.org/drawingml/2006/main" noChangeAspect="1"/>
+            </wp:cNvGraphicFramePr>
+            <a:graphic xmlns:a="http://schemas.openxmlformats.org/drawingml/2006/main">
+              <a:graphicData uri="http://schemas.openxmlformats.org/drawingml/2006/picture">
+                <pic:pic xmlns:pic="http://schemas.openxmlformats.org/drawingml/2006/picture">
+                  <pic:nvPicPr>
+                    <pic:cNvPr id="1" name=""/>
+                    <pic:cNvPicPr/>
+                  </pic:nvPicPr>
+                  <pic:blipFill>
+                    <a:blip r:embed="rId22"/>
+                    <a:stretch>
+                      <a:fillRect/>
+                    </a:stretch>
+                  </pic:blipFill>
+                  <pic:spPr>
+                    <a:xfrm>
+                      <a:off x="0" y="0"/>
+                      <a:ext cx="5144218" cy="4105848"/>
+                    </a:xfrm>
+                    <a:prstGeom prst="rect">
+                      <a:avLst/>
+                    </a:prstGeom>
+                  </pic:spPr>
+                </pic:pic>
+              </a:graphicData>
+            </a:graphic>
+          </wp:inline>
+        </w:drawing>
+      </w:r>
     </w:p>
     <w:sectPr>
       <w:pgSz w:w="11906" w:h="16838"/>
@@ -6043,7 +7629,7 @@
   <w:abstractNum w:abstractNumId="1" w15:restartNumberingAfterBreak="0">
     <w:nsid w:val="095111CC"/>
     <w:multiLevelType w:val="hybridMultilevel"/>
-    <w:tmpl w:val="CABAB652"/>
+    <w:tmpl w:val="345043AA"/>
     <w:lvl w:ilvl="0" w:tplc="0421000F">
       <w:start w:val="1"/>
       <w:numFmt w:val="decimal"/>
@@ -6130,95 +7716,9 @@
     </w:lvl>
   </w:abstractNum>
   <w:abstractNum w:abstractNumId="2" w15:restartNumberingAfterBreak="0">
-    <w:nsid w:val="51D65076"/>
+    <w:nsid w:val="287F4F2F"/>
     <w:multiLevelType w:val="hybridMultilevel"/>
-    <w:tmpl w:val="FD74132E"/>
-    <w:lvl w:ilvl="0" w:tplc="0421000F">
-      <w:start w:val="1"/>
-      <w:numFmt w:val="decimal"/>
-      <w:lvlText w:val="%1."/>
-      <w:lvlJc w:val="left"/>
-      <w:pPr>
-        <w:ind w:left="720" w:hanging="360"/>
-      </w:pPr>
-    </w:lvl>
-    <w:lvl w:ilvl="1" w:tplc="04210019" w:tentative="1">
-      <w:start w:val="1"/>
-      <w:numFmt w:val="lowerLetter"/>
-      <w:lvlText w:val="%2."/>
-      <w:lvlJc w:val="left"/>
-      <w:pPr>
-        <w:ind w:left="1440" w:hanging="360"/>
-      </w:pPr>
-    </w:lvl>
-    <w:lvl w:ilvl="2" w:tplc="0421001B" w:tentative="1">
-      <w:start w:val="1"/>
-      <w:numFmt w:val="lowerRoman"/>
-      <w:lvlText w:val="%3."/>
-      <w:lvlJc w:val="right"/>
-      <w:pPr>
-        <w:ind w:left="2160" w:hanging="180"/>
-      </w:pPr>
-    </w:lvl>
-    <w:lvl w:ilvl="3" w:tplc="0421000F" w:tentative="1">
-      <w:start w:val="1"/>
-      <w:numFmt w:val="decimal"/>
-      <w:lvlText w:val="%4."/>
-      <w:lvlJc w:val="left"/>
-      <w:pPr>
-        <w:ind w:left="2880" w:hanging="360"/>
-      </w:pPr>
-    </w:lvl>
-    <w:lvl w:ilvl="4" w:tplc="04210019" w:tentative="1">
-      <w:start w:val="1"/>
-      <w:numFmt w:val="lowerLetter"/>
-      <w:lvlText w:val="%5."/>
-      <w:lvlJc w:val="left"/>
-      <w:pPr>
-        <w:ind w:left="3600" w:hanging="360"/>
-      </w:pPr>
-    </w:lvl>
-    <w:lvl w:ilvl="5" w:tplc="0421001B" w:tentative="1">
-      <w:start w:val="1"/>
-      <w:numFmt w:val="lowerRoman"/>
-      <w:lvlText w:val="%6."/>
-      <w:lvlJc w:val="right"/>
-      <w:pPr>
-        <w:ind w:left="4320" w:hanging="180"/>
-      </w:pPr>
-    </w:lvl>
-    <w:lvl w:ilvl="6" w:tplc="0421000F" w:tentative="1">
-      <w:start w:val="1"/>
-      <w:numFmt w:val="decimal"/>
-      <w:lvlText w:val="%7."/>
-      <w:lvlJc w:val="left"/>
-      <w:pPr>
-        <w:ind w:left="5040" w:hanging="360"/>
-      </w:pPr>
-    </w:lvl>
-    <w:lvl w:ilvl="7" w:tplc="04210019" w:tentative="1">
-      <w:start w:val="1"/>
-      <w:numFmt w:val="lowerLetter"/>
-      <w:lvlText w:val="%8."/>
-      <w:lvlJc w:val="left"/>
-      <w:pPr>
-        <w:ind w:left="5760" w:hanging="360"/>
-      </w:pPr>
-    </w:lvl>
-    <w:lvl w:ilvl="8" w:tplc="0421001B" w:tentative="1">
-      <w:start w:val="1"/>
-      <w:numFmt w:val="lowerRoman"/>
-      <w:lvlText w:val="%9."/>
-      <w:lvlJc w:val="right"/>
-      <w:pPr>
-        <w:ind w:left="6480" w:hanging="180"/>
-      </w:pPr>
-    </w:lvl>
-  </w:abstractNum>
-  <w:abstractNum w:abstractNumId="3" w15:restartNumberingAfterBreak="0">
-    <w:nsid w:val="55822FA4"/>
-    <w:multiLevelType w:val="hybridMultilevel"/>
-    <w:tmpl w:val="2F4CF7AA"/>
+    <w:tmpl w:val="EDCC6DBC"/>
     <w:lvl w:ilvl="0" w:tplc="0421000F">
       <w:start w:val="1"/>
       <w:numFmt w:val="decimal"/>
@@ -6304,10 +7804,10 @@
       </w:pPr>
     </w:lvl>
   </w:abstractNum>
-  <w:abstractNum w:abstractNumId="4" w15:restartNumberingAfterBreak="0">
-    <w:nsid w:val="5EF22F45"/>
+  <w:abstractNum w:abstractNumId="3" w15:restartNumberingAfterBreak="0">
+    <w:nsid w:val="322F67B6"/>
     <w:multiLevelType w:val="hybridMultilevel"/>
-    <w:tmpl w:val="A2063F34"/>
+    <w:tmpl w:val="EDCC6DBC"/>
     <w:lvl w:ilvl="0" w:tplc="0421000F">
       <w:start w:val="1"/>
       <w:numFmt w:val="decimal"/>
@@ -6393,20 +7893,290 @@
       </w:pPr>
     </w:lvl>
   </w:abstractNum>
+  <w:abstractNum w:abstractNumId="4" w15:restartNumberingAfterBreak="0">
+    <w:nsid w:val="51D65076"/>
+    <w:multiLevelType w:val="hybridMultilevel"/>
+    <w:tmpl w:val="FD74132E"/>
+    <w:lvl w:ilvl="0" w:tplc="0421000F">
+      <w:start w:val="1"/>
+      <w:numFmt w:val="decimal"/>
+      <w:lvlText w:val="%1."/>
+      <w:lvlJc w:val="left"/>
+      <w:pPr>
+        <w:ind w:left="720" w:hanging="360"/>
+      </w:pPr>
+    </w:lvl>
+    <w:lvl w:ilvl="1" w:tplc="04210019" w:tentative="1">
+      <w:start w:val="1"/>
+      <w:numFmt w:val="lowerLetter"/>
+      <w:lvlText w:val="%2."/>
+      <w:lvlJc w:val="left"/>
+      <w:pPr>
+        <w:ind w:left="1440" w:hanging="360"/>
+      </w:pPr>
+    </w:lvl>
+    <w:lvl w:ilvl="2" w:tplc="0421001B" w:tentative="1">
+      <w:start w:val="1"/>
+      <w:numFmt w:val="lowerRoman"/>
+      <w:lvlText w:val="%3."/>
+      <w:lvlJc w:val="right"/>
+      <w:pPr>
+        <w:ind w:left="2160" w:hanging="180"/>
+      </w:pPr>
+    </w:lvl>
+    <w:lvl w:ilvl="3" w:tplc="0421000F" w:tentative="1">
+      <w:start w:val="1"/>
+      <w:numFmt w:val="decimal"/>
+      <w:lvlText w:val="%4."/>
+      <w:lvlJc w:val="left"/>
+      <w:pPr>
+        <w:ind w:left="2880" w:hanging="360"/>
+      </w:pPr>
+    </w:lvl>
+    <w:lvl w:ilvl="4" w:tplc="04210019" w:tentative="1">
+      <w:start w:val="1"/>
+      <w:numFmt w:val="lowerLetter"/>
+      <w:lvlText w:val="%5."/>
+      <w:lvlJc w:val="left"/>
+      <w:pPr>
+        <w:ind w:left="3600" w:hanging="360"/>
+      </w:pPr>
+    </w:lvl>
+    <w:lvl w:ilvl="5" w:tplc="0421001B" w:tentative="1">
+      <w:start w:val="1"/>
+      <w:numFmt w:val="lowerRoman"/>
+      <w:lvlText w:val="%6."/>
+      <w:lvlJc w:val="right"/>
+      <w:pPr>
+        <w:ind w:left="4320" w:hanging="180"/>
+      </w:pPr>
+    </w:lvl>
+    <w:lvl w:ilvl="6" w:tplc="0421000F" w:tentative="1">
+      <w:start w:val="1"/>
+      <w:numFmt w:val="decimal"/>
+      <w:lvlText w:val="%7."/>
+      <w:lvlJc w:val="left"/>
+      <w:pPr>
+        <w:ind w:left="5040" w:hanging="360"/>
+      </w:pPr>
+    </w:lvl>
+    <w:lvl w:ilvl="7" w:tplc="04210019" w:tentative="1">
+      <w:start w:val="1"/>
+      <w:numFmt w:val="lowerLetter"/>
+      <w:lvlText w:val="%8."/>
+      <w:lvlJc w:val="left"/>
+      <w:pPr>
+        <w:ind w:left="5760" w:hanging="360"/>
+      </w:pPr>
+    </w:lvl>
+    <w:lvl w:ilvl="8" w:tplc="0421001B" w:tentative="1">
+      <w:start w:val="1"/>
+      <w:numFmt w:val="lowerRoman"/>
+      <w:lvlText w:val="%9."/>
+      <w:lvlJc w:val="right"/>
+      <w:pPr>
+        <w:ind w:left="6480" w:hanging="180"/>
+      </w:pPr>
+    </w:lvl>
+  </w:abstractNum>
+  <w:abstractNum w:abstractNumId="5" w15:restartNumberingAfterBreak="0">
+    <w:nsid w:val="55822FA4"/>
+    <w:multiLevelType w:val="hybridMultilevel"/>
+    <w:tmpl w:val="2F4CF7AA"/>
+    <w:lvl w:ilvl="0" w:tplc="0421000F">
+      <w:start w:val="1"/>
+      <w:numFmt w:val="decimal"/>
+      <w:lvlText w:val="%1."/>
+      <w:lvlJc w:val="left"/>
+      <w:pPr>
+        <w:ind w:left="720" w:hanging="360"/>
+      </w:pPr>
+      <w:rPr>
+        <w:rFonts w:hint="default"/>
+      </w:rPr>
+    </w:lvl>
+    <w:lvl w:ilvl="1" w:tplc="04210019" w:tentative="1">
+      <w:start w:val="1"/>
+      <w:numFmt w:val="lowerLetter"/>
+      <w:lvlText w:val="%2."/>
+      <w:lvlJc w:val="left"/>
+      <w:pPr>
+        <w:ind w:left="1440" w:hanging="360"/>
+      </w:pPr>
+    </w:lvl>
+    <w:lvl w:ilvl="2" w:tplc="0421001B" w:tentative="1">
+      <w:start w:val="1"/>
+      <w:numFmt w:val="lowerRoman"/>
+      <w:lvlText w:val="%3."/>
+      <w:lvlJc w:val="right"/>
+      <w:pPr>
+        <w:ind w:left="2160" w:hanging="180"/>
+      </w:pPr>
+    </w:lvl>
+    <w:lvl w:ilvl="3" w:tplc="0421000F" w:tentative="1">
+      <w:start w:val="1"/>
+      <w:numFmt w:val="decimal"/>
+      <w:lvlText w:val="%4."/>
+      <w:lvlJc w:val="left"/>
+      <w:pPr>
+        <w:ind w:left="2880" w:hanging="360"/>
+      </w:pPr>
+    </w:lvl>
+    <w:lvl w:ilvl="4" w:tplc="04210019" w:tentative="1">
+      <w:start w:val="1"/>
+      <w:numFmt w:val="lowerLetter"/>
+      <w:lvlText w:val="%5."/>
+      <w:lvlJc w:val="left"/>
+      <w:pPr>
+        <w:ind w:left="3600" w:hanging="360"/>
+      </w:pPr>
+    </w:lvl>
+    <w:lvl w:ilvl="5" w:tplc="0421001B" w:tentative="1">
+      <w:start w:val="1"/>
+      <w:numFmt w:val="lowerRoman"/>
+      <w:lvlText w:val="%6."/>
+      <w:lvlJc w:val="right"/>
+      <w:pPr>
+        <w:ind w:left="4320" w:hanging="180"/>
+      </w:pPr>
+    </w:lvl>
+    <w:lvl w:ilvl="6" w:tplc="0421000F" w:tentative="1">
+      <w:start w:val="1"/>
+      <w:numFmt w:val="decimal"/>
+      <w:lvlText w:val="%7."/>
+      <w:lvlJc w:val="left"/>
+      <w:pPr>
+        <w:ind w:left="5040" w:hanging="360"/>
+      </w:pPr>
+    </w:lvl>
+    <w:lvl w:ilvl="7" w:tplc="04210019" w:tentative="1">
+      <w:start w:val="1"/>
+      <w:numFmt w:val="lowerLetter"/>
+      <w:lvlText w:val="%8."/>
+      <w:lvlJc w:val="left"/>
+      <w:pPr>
+        <w:ind w:left="5760" w:hanging="360"/>
+      </w:pPr>
+    </w:lvl>
+    <w:lvl w:ilvl="8" w:tplc="0421001B" w:tentative="1">
+      <w:start w:val="1"/>
+      <w:numFmt w:val="lowerRoman"/>
+      <w:lvlText w:val="%9."/>
+      <w:lvlJc w:val="right"/>
+      <w:pPr>
+        <w:ind w:left="6480" w:hanging="180"/>
+      </w:pPr>
+    </w:lvl>
+  </w:abstractNum>
+  <w:abstractNum w:abstractNumId="6" w15:restartNumberingAfterBreak="0">
+    <w:nsid w:val="5EF22F45"/>
+    <w:multiLevelType w:val="hybridMultilevel"/>
+    <w:tmpl w:val="A2063F34"/>
+    <w:lvl w:ilvl="0" w:tplc="0421000F">
+      <w:start w:val="1"/>
+      <w:numFmt w:val="decimal"/>
+      <w:lvlText w:val="%1."/>
+      <w:lvlJc w:val="left"/>
+      <w:pPr>
+        <w:ind w:left="720" w:hanging="360"/>
+      </w:pPr>
+      <w:rPr>
+        <w:rFonts w:hint="default"/>
+      </w:rPr>
+    </w:lvl>
+    <w:lvl w:ilvl="1" w:tplc="04210019" w:tentative="1">
+      <w:start w:val="1"/>
+      <w:numFmt w:val="lowerLetter"/>
+      <w:lvlText w:val="%2."/>
+      <w:lvlJc w:val="left"/>
+      <w:pPr>
+        <w:ind w:left="1440" w:hanging="360"/>
+      </w:pPr>
+    </w:lvl>
+    <w:lvl w:ilvl="2" w:tplc="0421001B" w:tentative="1">
+      <w:start w:val="1"/>
+      <w:numFmt w:val="lowerRoman"/>
+      <w:lvlText w:val="%3."/>
+      <w:lvlJc w:val="right"/>
+      <w:pPr>
+        <w:ind w:left="2160" w:hanging="180"/>
+      </w:pPr>
+    </w:lvl>
+    <w:lvl w:ilvl="3" w:tplc="0421000F" w:tentative="1">
+      <w:start w:val="1"/>
+      <w:numFmt w:val="decimal"/>
+      <w:lvlText w:val="%4."/>
+      <w:lvlJc w:val="left"/>
+      <w:pPr>
+        <w:ind w:left="2880" w:hanging="360"/>
+      </w:pPr>
+    </w:lvl>
+    <w:lvl w:ilvl="4" w:tplc="04210019" w:tentative="1">
+      <w:start w:val="1"/>
+      <w:numFmt w:val="lowerLetter"/>
+      <w:lvlText w:val="%5."/>
+      <w:lvlJc w:val="left"/>
+      <w:pPr>
+        <w:ind w:left="3600" w:hanging="360"/>
+      </w:pPr>
+    </w:lvl>
+    <w:lvl w:ilvl="5" w:tplc="0421001B" w:tentative="1">
+      <w:start w:val="1"/>
+      <w:numFmt w:val="lowerRoman"/>
+      <w:lvlText w:val="%6."/>
+      <w:lvlJc w:val="right"/>
+      <w:pPr>
+        <w:ind w:left="4320" w:hanging="180"/>
+      </w:pPr>
+    </w:lvl>
+    <w:lvl w:ilvl="6" w:tplc="0421000F" w:tentative="1">
+      <w:start w:val="1"/>
+      <w:numFmt w:val="decimal"/>
+      <w:lvlText w:val="%7."/>
+      <w:lvlJc w:val="left"/>
+      <w:pPr>
+        <w:ind w:left="5040" w:hanging="360"/>
+      </w:pPr>
+    </w:lvl>
+    <w:lvl w:ilvl="7" w:tplc="04210019" w:tentative="1">
+      <w:start w:val="1"/>
+      <w:numFmt w:val="lowerLetter"/>
+      <w:lvlText w:val="%8."/>
+      <w:lvlJc w:val="left"/>
+      <w:pPr>
+        <w:ind w:left="5760" w:hanging="360"/>
+      </w:pPr>
+    </w:lvl>
+    <w:lvl w:ilvl="8" w:tplc="0421001B" w:tentative="1">
+      <w:start w:val="1"/>
+      <w:numFmt w:val="lowerRoman"/>
+      <w:lvlText w:val="%9."/>
+      <w:lvlJc w:val="right"/>
+      <w:pPr>
+        <w:ind w:left="6480" w:hanging="180"/>
+      </w:pPr>
+    </w:lvl>
+  </w:abstractNum>
   <w:num w:numId="1">
-    <w:abstractNumId w:val="2"/>
+    <w:abstractNumId w:val="4"/>
   </w:num>
   <w:num w:numId="2">
     <w:abstractNumId w:val="0"/>
   </w:num>
   <w:num w:numId="3">
-    <w:abstractNumId w:val="3"/>
+    <w:abstractNumId w:val="5"/>
   </w:num>
   <w:num w:numId="4">
-    <w:abstractNumId w:val="4"/>
+    <w:abstractNumId w:val="6"/>
   </w:num>
   <w:num w:numId="5">
     <w:abstractNumId w:val="1"/>
+  </w:num>
+  <w:num w:numId="6">
+    <w:abstractNumId w:val="3"/>
+  </w:num>
+  <w:num w:numId="7">
+    <w:abstractNumId w:val="2"/>
   </w:num>
 </w:numbering>
 </file>
@@ -7106,4 +8876,16 @@
     </a:ext>
   </a:extLst>
 </a:theme>
+</file>
+
+<file path=customXml/item1.xml><?xml version="1.0" encoding="utf-8"?>
+<b:Sources xmlns:b="http://schemas.openxmlformats.org/officeDocument/2006/bibliography" xmlns="http://schemas.openxmlformats.org/officeDocument/2006/bibliography" SelectedStyle="\APASixthEditionOfficeOnline.xsl" StyleName="APA" Version="6"/>
+</file>
+
+<file path=customXml/itemProps1.xml><?xml version="1.0" encoding="utf-8"?>
+<ds:datastoreItem xmlns:ds="http://schemas.openxmlformats.org/officeDocument/2006/customXml" ds:itemID="{2CCCF03E-D521-45D7-B1E9-E55861D4319A}">
+  <ds:schemaRefs>
+    <ds:schemaRef ds:uri="http://schemas.openxmlformats.org/officeDocument/2006/bibliography"/>
+  </ds:schemaRefs>
+</ds:datastoreItem>
 </file>
</xml_diff>